<commit_message>
WIP: Adding exam grades to courses. Student grade page. Documentation
</commit_message>
<xml_diff>
--- a/resources/files/StudentAssistantV1.docx
+++ b/resources/files/StudentAssistantV1.docx
@@ -2950,7 +2950,8 @@
           <w:ilvl w:val="0"/>
           <w:numId w:val="0"/>
         </w:numPr>
-        <w:ind w:left="360"/>
+        <w:spacing w:before="120"/>
+        <w:ind w:left="720" w:hanging="360"/>
       </w:pPr>
       <w:r>
         <w:t>2.2</w:t>
@@ -2966,9 +2967,203 @@
         <w:t xml:space="preserve"> folosite</w:t>
       </w:r>
       <w:bookmarkStart w:id="11" w:name="_Toc12449381"/>
+      <w:bookmarkEnd w:id="10"/>
+    </w:p>
+    <w:p>
+      <w:pPr>
+        <w:pStyle w:val="Heading2"/>
+        <w:numPr>
+          <w:ilvl w:val="0"/>
+          <w:numId w:val="0"/>
+        </w:numPr>
+        <w:ind w:left="360" w:firstLine="360"/>
+      </w:pPr>
+      <w:r>
+        <w:t>2.2</w:t>
+      </w:r>
+      <w:r>
+        <w:t>.1</w:t>
+      </w:r>
+      <w:r>
+        <w:t xml:space="preserve"> </w:t>
+      </w:r>
+      <w:r>
+        <w:t>Android SDK 17+</w:t>
+      </w:r>
+    </w:p>
+    <w:p>
+      <w:r>
+        <w:t>Android SDK 17+ este unul dintre cele mai utilizate SDK-uri din randul dezvoltatorilor, datorita gradului de compatibilitate cu dispozitivele ce se pot gasi deja pe piata, asigurand, conform statisticilor Google o compatibilitate de peste 70%.</w:t>
+      </w:r>
+    </w:p>
+    <w:p>
+      <w:r>
+        <w:t>In acelasi timp SDK 17+ asigura componente importante precum RadioGroup, Constraint Layout, o gama variata de obiecte de tip Listener si multe alte elemente de UI.</w:t>
+      </w:r>
+    </w:p>
+    <w:p>
+      <w:r>
+        <w:t>Fiind o versiune relativ veche de Android, acesta foloseste, din pacate Java 7 cu Language Level 8, acesta fiind motivul alegerii urmatoarelor tehnologii.</w:t>
+      </w:r>
+    </w:p>
+    <w:p>
+      <w:pPr>
+        <w:pStyle w:val="Heading2"/>
+        <w:numPr>
+          <w:ilvl w:val="0"/>
+          <w:numId w:val="0"/>
+        </w:numPr>
+        <w:ind w:left="360" w:firstLine="360"/>
+      </w:pPr>
+      <w:r>
+        <w:t>2.2.</w:t>
+      </w:r>
+      <w:r>
+        <w:t>2</w:t>
+      </w:r>
+      <w:r>
+        <w:t xml:space="preserve"> </w:t>
+      </w:r>
+      <w:r>
+        <w:t>Java JDK 1.7 impreuna cu Language Level 8</w:t>
+      </w:r>
+    </w:p>
+    <w:p>
+      <w:r>
+        <w:t>Din motivul elaborat mai sus, si anume acela de a pastra compatibilitatea cu cat mai multe dispozitive Android, am ales sa implementez aplicatia cu ajutorul versiunii 1.7 de Java, impreuna cu Language Level 8.</w:t>
+      </w:r>
+    </w:p>
+    <w:p>
+      <w:r>
+        <w:t>Acest nivel de limbaj asigura posibilitatea utilizarii de lambda expressions, definirea interfetelor functionale proprii, interfete precum Function&lt;T,V&gt;, Predicate&lt;T&gt;, Consumer&lt;T&gt;, interfete ce au fost implementate in cadrul aplicatiei, intrucat acestea faciliteaza procesul de development, oferind o paleta mai larga de situatii in care se pot utiliza Lambda Expressions. Utilizarea acestora imbunatateste drastic gradul de lizibilitate a codului, multe obiecte disponibile in SDK 17+, in special cele de tip Listener, putand fi inlocuite prin lambda expressions, reducand numarul de clase si clase anonime ale aplicatiei.</w:t>
+      </w:r>
+    </w:p>
+    <w:p/>
+    <w:p/>
+    <w:p>
+      <w:pPr>
+        <w:pStyle w:val="Heading2"/>
+        <w:numPr>
+          <w:ilvl w:val="0"/>
+          <w:numId w:val="0"/>
+        </w:numPr>
+        <w:ind w:left="360" w:firstLine="360"/>
+      </w:pPr>
+      <w:r>
+        <w:lastRenderedPageBreak/>
+        <w:t>2.2.</w:t>
+      </w:r>
+      <w:r>
+        <w:t>3</w:t>
+      </w:r>
+      <w:r>
+        <w:t xml:space="preserve"> </w:t>
+      </w:r>
+      <w:r>
+        <w:t>Firebase</w:t>
+      </w:r>
+      <w:r>
+        <w:t xml:space="preserve"> Authentication</w:t>
+      </w:r>
+    </w:p>
+    <w:p>
+      <w:r>
+        <w:t>Dorind a elabora o aplicatie server-less, pentru gestionarea conturilor, a utilizatorilor si a procesului de login, de inregistrare si de resetare a parolei, am optat pentru integrarea API-ului de Firebase in cadrul aplicatiei.</w:t>
+      </w:r>
+    </w:p>
+    <w:p>
+      <w:r>
+        <w:t xml:space="preserve">Acesta asigura confidentialitatea datelor conturilor de utilizator, unicitatea si validarea emailurilor, procesul de resetare a parolei prin email, toate acestea reducand gradul de complexitate a aplicatiei in aceste functionalitati. </w:t>
+      </w:r>
+    </w:p>
+    <w:p>
+      <w:pPr>
+        <w:pStyle w:val="Heading2"/>
+        <w:numPr>
+          <w:ilvl w:val="0"/>
+          <w:numId w:val="0"/>
+        </w:numPr>
+        <w:ind w:left="360" w:firstLine="360"/>
+      </w:pPr>
+      <w:r>
+        <w:t>2.2.3</w:t>
+      </w:r>
+      <w:r>
+        <w:t xml:space="preserve"> </w:t>
+      </w:r>
+      <w:r>
+        <w:t xml:space="preserve">Firebase </w:t>
+      </w:r>
+      <w:r>
+        <w:t>Realtime Database</w:t>
+      </w:r>
+    </w:p>
+    <w:p>
+      <w:r>
+        <w:t>Dupa lungi considerente, din dorinta transmiterii datelor in timp real, mentinand toti utilizatorii conectati in permanenta si optand pentru o aplicatie server-less, am ales ca baza de date Firebase Realtime Database.</w:t>
+      </w:r>
+    </w:p>
+    <w:p>
+      <w:r>
+        <w:t>Aceasta este o baza de date No-SQL, datele fiind memorate sub forma unui JSON, oferind posibilitatea de a actualiza datele aproape instant de pe toate dispozitivele conectate la aceasta.</w:t>
+      </w:r>
+    </w:p>
+    <w:p>
+      <w:r>
+        <w:t>O alta motivatie in aceasta alegere sunt regulile de securitate expuse de catre Firebase Realtime Database, putand seta reguli de citire si scriere asupra fiecarui nod din arborele JSON, asigurand astfel confidentialitatea si integritatea datelor aplicatiei.</w:t>
+      </w:r>
+    </w:p>
+    <w:p/>
+    <w:p>
+      <w:r>
+        <w:t>Structura bazei de date:</w:t>
+      </w:r>
+      <w:r>
+        <w:t xml:space="preserve"> </w:t>
+      </w:r>
+    </w:p>
+    <w:p>
+      <w:pPr>
+        <w:pStyle w:val="Heading2"/>
+        <w:numPr>
+          <w:ilvl w:val="0"/>
+          <w:numId w:val="0"/>
+        </w:numPr>
+        <w:ind w:left="360" w:firstLine="360"/>
+      </w:pPr>
+      <w:r>
+        <w:t>2.2.</w:t>
+      </w:r>
+      <w:r>
+        <w:t>4</w:t>
+      </w:r>
+      <w:r>
+        <w:t xml:space="preserve"> </w:t>
+      </w:r>
+      <w:r>
+        <w:t xml:space="preserve">Firebase </w:t>
+      </w:r>
+      <w:r>
+        <w:t>Cloud Functions</w:t>
+      </w:r>
+    </w:p>
+    <w:p>
+      <w:r>
+        <w:t>Un alt produs folosit din cadrul pachetului oferit de catre Firebase este Firebase Cloud Functions. Acestea expun functii sc</w:t>
+      </w:r>
       <w:bookmarkStart w:id="12" w:name="_GoBack"/>
-      <w:bookmarkEnd w:id="10"/>
       <w:bookmarkEnd w:id="12"/>
+      <w:r>
+        <w:t>rise in Javascript, disponibile aplicatiei sub forma unor endpoint-uri accesate prin HTTPS de catre API-ul Firebase integrat in cadrul aplicatiei Android.</w:t>
+      </w:r>
+    </w:p>
+    <w:p>
+      <w:r>
+        <w:t xml:space="preserve">O alta folosinta a Firebase Cloud Functions este aplicarea de triggere </w:t>
+      </w:r>
+      <w:r>
+        <w:t xml:space="preserve">asupra nodurilor din arborele JSON, putand executa functii customizate la schimbarea datelor din baza de date. Acest tip de functionalitate asigura transmiterea notificarilor catre dispozitivelor utilizatorilor. Un exemplu pentru aceasta functionalitate </w:t>
+      </w:r>
     </w:p>
     <w:p>
       <w:pPr>
@@ -5913,7 +6108,7 @@
       </w:pPr>
     </w:pPrDefault>
   </w:docDefaults>
-  <w:latentStyles w:defLockedState="0" w:defUIPriority="99" w:defSemiHidden="0" w:defUnhideWhenUsed="0" w:defQFormat="0" w:count="376">
+  <w:latentStyles w:defLockedState="0" w:defUIPriority="99" w:defSemiHidden="0" w:defUnhideWhenUsed="0" w:defQFormat="0" w:count="377">
     <w:lsdException w:name="Normal" w:uiPriority="0" w:qFormat="1"/>
     <w:lsdException w:name="heading 1" w:uiPriority="9" w:qFormat="1"/>
     <w:lsdException w:name="heading 2" w:semiHidden="1" w:uiPriority="9" w:unhideWhenUsed="1" w:qFormat="1"/>
@@ -6019,7 +6214,6 @@
     <w:lsdException w:name="HTML Sample" w:semiHidden="1" w:unhideWhenUsed="1"/>
     <w:lsdException w:name="HTML Typewriter" w:semiHidden="1" w:unhideWhenUsed="1"/>
     <w:lsdException w:name="HTML Variable" w:semiHidden="1" w:unhideWhenUsed="1"/>
-    <w:lsdException w:name="Normal Table" w:semiHidden="1" w:unhideWhenUsed="1"/>
     <w:lsdException w:name="annotation subject" w:semiHidden="1" w:unhideWhenUsed="1"/>
     <w:lsdException w:name="No List" w:semiHidden="1" w:unhideWhenUsed="1"/>
     <w:lsdException w:name="Outline List 1" w:semiHidden="1" w:unhideWhenUsed="1"/>
@@ -6066,10 +6260,8 @@
     <w:lsdException w:name="Table Subtle 2" w:semiHidden="1" w:unhideWhenUsed="1"/>
     <w:lsdException w:name="Table Web 1" w:semiHidden="1" w:unhideWhenUsed="1"/>
     <w:lsdException w:name="Table Web 2" w:semiHidden="1" w:unhideWhenUsed="1"/>
-    <w:lsdException w:name="Table Web 3" w:semiHidden="1" w:unhideWhenUsed="1"/>
     <w:lsdException w:name="Balloon Text" w:semiHidden="1" w:unhideWhenUsed="1"/>
-    <w:lsdException w:name="Table Grid" w:semiHidden="1" w:uiPriority="39" w:unhideWhenUsed="1"/>
-    <w:lsdException w:name="Table Theme" w:semiHidden="1" w:unhideWhenUsed="1"/>
+    <w:lsdException w:name="Table Grid" w:uiPriority="39"/>
     <w:lsdException w:name="Placeholder Text" w:semiHidden="1"/>
     <w:lsdException w:name="No Spacing" w:uiPriority="1" w:qFormat="1"/>
     <w:lsdException w:name="Light Shading" w:uiPriority="60"/>
@@ -6290,6 +6482,7 @@
     <w:lsdException w:name="Hashtag" w:semiHidden="1" w:unhideWhenUsed="1"/>
     <w:lsdException w:name="Unresolved Mention" w:semiHidden="1" w:unhideWhenUsed="1"/>
     <w:lsdException w:name="Smart Link" w:semiHidden="1" w:unhideWhenUsed="1"/>
+    <w:lsdException w:name="Smart Link Error" w:semiHidden="1" w:unhideWhenUsed="1"/>
   </w:latentStyles>
   <w:style w:type="paragraph" w:default="1" w:styleId="Normal">
     <w:name w:val="Normal"/>
@@ -6415,6 +6608,7 @@
   <w:style w:type="character" w:default="1" w:styleId="DefaultParagraphFont">
     <w:name w:val="Default Paragraph Font"/>
     <w:uiPriority w:val="1"/>
+    <w:semiHidden/>
     <w:unhideWhenUsed/>
   </w:style>
   <w:style w:type="table" w:default="1" w:styleId="TableNormal">
@@ -7067,7 +7261,7 @@
 </file>
 
 <file path=customXml/itemProps1.xml><?xml version="1.0" encoding="utf-8"?>
-<ds:datastoreItem xmlns:ds="http://schemas.openxmlformats.org/officeDocument/2006/customXml" ds:itemID="{3F74307F-B8E0-4289-8281-9FB47BE83C43}">
+<ds:datastoreItem xmlns:ds="http://schemas.openxmlformats.org/officeDocument/2006/customXml" ds:itemID="{8F85F911-4676-4952-87D2-B7530B5B594E}">
   <ds:schemaRefs>
     <ds:schemaRef ds:uri="http://schemas.openxmlformats.org/officeDocument/2006/bibliography"/>
   </ds:schemaRefs>

</xml_diff>

<commit_message>
Changed packages in the firebaseLayer module, update documentation
</commit_message>
<xml_diff>
--- a/resources/files/StudentAssistantV1.docx
+++ b/resources/files/StudentAssistantV1.docx
@@ -2944,6 +2944,1236 @@
       <w:bookmarkEnd w:id="9"/>
     </w:p>
     <w:p>
+      <w:r>
+        <w:t>Aplicatie este o aplicatie Android, compusa din doua module, modulul de Front End si modulul de Back End</w:t>
+      </w:r>
+      <w:r>
+        <w:t>, la acestea adaugandu-se functiile din cadrul Firebase Cloud Functions</w:t>
+      </w:r>
+      <w:r>
+        <w:t xml:space="preserve">. </w:t>
+      </w:r>
+    </w:p>
+    <w:p>
+      <w:pPr>
+        <w:spacing w:after="160" w:line="259" w:lineRule="auto"/>
+        <w:ind w:firstLine="0"/>
+        <w:jc w:val="left"/>
+      </w:pPr>
+      <w:r>
+        <w:rPr>
+          <w:noProof/>
+        </w:rPr>
+        <w:drawing>
+          <wp:inline distT="0" distB="0" distL="0" distR="0" wp14:anchorId="7DB03B2F" wp14:editId="6CDB7926">
+            <wp:extent cx="5718810" cy="5821680"/>
+            <wp:effectExtent l="0" t="0" r="0" b="7620"/>
+            <wp:docPr id="1" name="Picture 1"/>
+            <wp:cNvGraphicFramePr>
+              <a:graphicFrameLocks xmlns:a="http://schemas.openxmlformats.org/drawingml/2006/main" noChangeAspect="1"/>
+            </wp:cNvGraphicFramePr>
+            <a:graphic xmlns:a="http://schemas.openxmlformats.org/drawingml/2006/main">
+              <a:graphicData uri="http://schemas.openxmlformats.org/drawingml/2006/picture">
+                <pic:pic xmlns:pic="http://schemas.openxmlformats.org/drawingml/2006/picture">
+                  <pic:nvPicPr>
+                    <pic:cNvPr id="0" name="Picture 1"/>
+                    <pic:cNvPicPr>
+                      <a:picLocks noChangeAspect="1" noChangeArrowheads="1"/>
+                    </pic:cNvPicPr>
+                  </pic:nvPicPr>
+                  <pic:blipFill rotWithShape="1">
+                    <a:blip r:embed="rId9" cstate="print">
+                      <a:extLst>
+                        <a:ext uri="{28A0092B-C50C-407E-A947-70E740481C1C}">
+                          <a14:useLocalDpi xmlns:a14="http://schemas.microsoft.com/office/drawing/2010/main" val="0"/>
+                        </a:ext>
+                      </a:extLst>
+                    </a:blip>
+                    <a:srcRect t="4311" r="36144" b="4191"/>
+                    <a:stretch/>
+                  </pic:blipFill>
+                  <pic:spPr bwMode="auto">
+                    <a:xfrm>
+                      <a:off x="0" y="0"/>
+                      <a:ext cx="5720731" cy="5823636"/>
+                    </a:xfrm>
+                    <a:prstGeom prst="rect">
+                      <a:avLst/>
+                    </a:prstGeom>
+                    <a:noFill/>
+                    <a:ln>
+                      <a:noFill/>
+                    </a:ln>
+                    <a:extLst>
+                      <a:ext uri="{53640926-AAD7-44D8-BBD7-CCE9431645EC}">
+                        <a14:shadowObscured xmlns:a14="http://schemas.microsoft.com/office/drawing/2010/main"/>
+                      </a:ext>
+                    </a:extLst>
+                  </pic:spPr>
+                </pic:pic>
+              </a:graphicData>
+            </a:graphic>
+          </wp:inline>
+        </w:drawing>
+      </w:r>
+    </w:p>
+    <w:p>
+      <w:pPr>
+        <w:pStyle w:val="Caption"/>
+        <w:spacing w:after="360"/>
+        <w:ind w:firstLine="0"/>
+        <w:jc w:val="center"/>
+        <w:rPr>
+          <w:i w:val="0"/>
+          <w:u w:val="single"/>
+        </w:rPr>
+      </w:pPr>
+      <w:r>
+        <w:rPr>
+          <w:i w:val="0"/>
+          <w:u w:val="single"/>
+        </w:rPr>
+        <w:t xml:space="preserve">Figura </w:t>
+      </w:r>
+      <w:r>
+        <w:rPr>
+          <w:i w:val="0"/>
+          <w:u w:val="single"/>
+        </w:rPr>
+        <w:t>1</w:t>
+      </w:r>
+      <w:r>
+        <w:rPr>
+          <w:i w:val="0"/>
+          <w:u w:val="single"/>
+        </w:rPr>
+        <w:t xml:space="preserve"> – </w:t>
+      </w:r>
+      <w:r>
+        <w:rPr>
+          <w:i w:val="0"/>
+          <w:u w:val="single"/>
+        </w:rPr>
+        <w:t>Arhitectura Aplicatiei</w:t>
+      </w:r>
+    </w:p>
+    <w:p>
+      <w:pPr>
+        <w:pStyle w:val="Heading2"/>
+        <w:numPr>
+          <w:ilvl w:val="0"/>
+          <w:numId w:val="0"/>
+        </w:numPr>
+        <w:spacing w:before="120"/>
+        <w:ind w:left="720"/>
+      </w:pPr>
+      <w:r>
+        <w:lastRenderedPageBreak/>
+        <w:t>2</w:t>
+      </w:r>
+      <w:r>
+        <w:t>.</w:t>
+      </w:r>
+      <w:r>
+        <w:t>1.1</w:t>
+      </w:r>
+      <w:r>
+        <w:t xml:space="preserve"> </w:t>
+      </w:r>
+      <w:r>
+        <w:t>Modulul Front End</w:t>
+      </w:r>
+    </w:p>
+    <w:p>
+      <w:r>
+        <w:t>Modulul de Front End expune utilizatorilor elementele de UI impreuna cu notificarile pe care acestia le vor primi</w:t>
+      </w:r>
+      <w:r>
+        <w:t>, acesta reprezentand Presentation Layer-ul aplicatiei</w:t>
+      </w:r>
+      <w:r>
+        <w:t xml:space="preserve">. </w:t>
+      </w:r>
+    </w:p>
+    <w:p>
+      <w:r>
+        <w:t>Elementul principal al acestui modul este Activitatea, care in cadrul sistemului Android reprezinta un proces, firul sau principal de executie avand responsabilitatea afisarii si modificarii elementelor grafice disponibile pe ecran. Elementele grafice disponibile in aplicatie sunt descrise atat programatic cat si utilizand fisiere de tip XML.</w:t>
+      </w:r>
+    </w:p>
+    <w:p>
+      <w:r>
+        <w:rPr>
+          <w:noProof/>
+        </w:rPr>
+        <w:drawing>
+          <wp:anchor distT="0" distB="0" distL="114300" distR="114300" simplePos="0" relativeHeight="251657216" behindDoc="1" locked="0" layoutInCell="1" allowOverlap="1" wp14:anchorId="4E0F1094">
+            <wp:simplePos x="0" y="0"/>
+            <wp:positionH relativeFrom="column">
+              <wp:posOffset>1905</wp:posOffset>
+            </wp:positionH>
+            <wp:positionV relativeFrom="paragraph">
+              <wp:posOffset>1905</wp:posOffset>
+            </wp:positionV>
+            <wp:extent cx="2004931" cy="3368040"/>
+            <wp:effectExtent l="0" t="0" r="0" b="3810"/>
+            <wp:wrapTight wrapText="bothSides">
+              <wp:wrapPolygon edited="0">
+                <wp:start x="0" y="0"/>
+                <wp:lineTo x="0" y="21502"/>
+                <wp:lineTo x="21347" y="21502"/>
+                <wp:lineTo x="21347" y="0"/>
+                <wp:lineTo x="0" y="0"/>
+              </wp:wrapPolygon>
+            </wp:wrapTight>
+            <wp:docPr id="2" name="Picture 2"/>
+            <wp:cNvGraphicFramePr>
+              <a:graphicFrameLocks xmlns:a="http://schemas.openxmlformats.org/drawingml/2006/main" noChangeAspect="1"/>
+            </wp:cNvGraphicFramePr>
+            <a:graphic xmlns:a="http://schemas.openxmlformats.org/drawingml/2006/main">
+              <a:graphicData uri="http://schemas.openxmlformats.org/drawingml/2006/picture">
+                <pic:pic xmlns:pic="http://schemas.openxmlformats.org/drawingml/2006/picture">
+                  <pic:nvPicPr>
+                    <pic:cNvPr id="1" name=""/>
+                    <pic:cNvPicPr/>
+                  </pic:nvPicPr>
+                  <pic:blipFill>
+                    <a:blip r:embed="rId10">
+                      <a:extLst>
+                        <a:ext uri="{28A0092B-C50C-407E-A947-70E740481C1C}">
+                          <a14:useLocalDpi xmlns:a14="http://schemas.microsoft.com/office/drawing/2010/main" val="0"/>
+                        </a:ext>
+                      </a:extLst>
+                    </a:blip>
+                    <a:stretch>
+                      <a:fillRect/>
+                    </a:stretch>
+                  </pic:blipFill>
+                  <pic:spPr>
+                    <a:xfrm>
+                      <a:off x="0" y="0"/>
+                      <a:ext cx="2004931" cy="3368040"/>
+                    </a:xfrm>
+                    <a:prstGeom prst="rect">
+                      <a:avLst/>
+                    </a:prstGeom>
+                  </pic:spPr>
+                </pic:pic>
+              </a:graphicData>
+            </a:graphic>
+            <wp14:sizeRelH relativeFrom="page">
+              <wp14:pctWidth>0</wp14:pctWidth>
+            </wp14:sizeRelH>
+            <wp14:sizeRelV relativeFrom="page">
+              <wp14:pctHeight>0</wp14:pctHeight>
+            </wp14:sizeRelV>
+          </wp:anchor>
+        </w:drawing>
+      </w:r>
+      <w:r>
+        <w:t>Fiecare element de UI (view) generat programatic reprezinta o clasa independenta ce respecta Single Responsability Principle, functionalitatile acesteia fiind restranse la propria sa entitate.</w:t>
+      </w:r>
+    </w:p>
+    <w:p>
+      <w:r>
+        <w:t xml:space="preserve">Sincronizarea si modificarea datelor in timp real la nivelul acestor componente se realizeaza cu ajutorul tehnologiei de Databinding, disponibila in SDK-ul Androidului, tehnologie ce se bazeaza pe Design Pattern-ul de Observer. Fiecare instanta a unui View reprezinta un observator asupra unui set de date </w:t>
+      </w:r>
+      <w:r>
+        <w:t>(Observable), iar la modificarea acestor date, fiecare dintre elementele de UI ce le folosesc vor fi actualizate.</w:t>
+      </w:r>
+    </w:p>
+    <w:p>
+      <w:r>
+        <w:rPr>
+          <w:i/>
+          <w:iCs/>
+          <w:noProof/>
+        </w:rPr>
+        <mc:AlternateContent>
+          <mc:Choice Requires="wps">
+            <w:drawing>
+              <wp:anchor distT="45720" distB="45720" distL="114300" distR="114300" simplePos="0" relativeHeight="251659264" behindDoc="0" locked="0" layoutInCell="1" allowOverlap="1">
+                <wp:simplePos x="0" y="0"/>
+                <wp:positionH relativeFrom="column">
+                  <wp:posOffset>-2095500</wp:posOffset>
+                </wp:positionH>
+                <wp:positionV relativeFrom="paragraph">
+                  <wp:posOffset>223520</wp:posOffset>
+                </wp:positionV>
+                <wp:extent cx="2103120" cy="1404620"/>
+                <wp:effectExtent l="0" t="0" r="0" b="7620"/>
+                <wp:wrapSquare wrapText="bothSides"/>
+                <wp:docPr id="217" name="Text Box 2"/>
+                <wp:cNvGraphicFramePr>
+                  <a:graphicFrameLocks xmlns:a="http://schemas.openxmlformats.org/drawingml/2006/main"/>
+                </wp:cNvGraphicFramePr>
+                <a:graphic xmlns:a="http://schemas.openxmlformats.org/drawingml/2006/main">
+                  <a:graphicData uri="http://schemas.microsoft.com/office/word/2010/wordprocessingShape">
+                    <wps:wsp>
+                      <wps:cNvSpPr txBox="1">
+                        <a:spLocks noChangeArrowheads="1"/>
+                      </wps:cNvSpPr>
+                      <wps:spPr bwMode="auto">
+                        <a:xfrm>
+                          <a:off x="0" y="0"/>
+                          <a:ext cx="2103120" cy="1404620"/>
+                        </a:xfrm>
+                        <a:prstGeom prst="rect">
+                          <a:avLst/>
+                        </a:prstGeom>
+                        <a:solidFill>
+                          <a:srgbClr val="FFFFFF"/>
+                        </a:solidFill>
+                        <a:ln w="9525">
+                          <a:noFill/>
+                          <a:miter lim="800000"/>
+                          <a:headEnd/>
+                          <a:tailEnd/>
+                        </a:ln>
+                      </wps:spPr>
+                      <wps:txbx>
+                        <w:txbxContent>
+                          <w:p>
+                            <w:pPr>
+                              <w:ind w:firstLine="0"/>
+                              <w:rPr>
+                                <w:iCs/>
+                                <w:color w:val="44546A" w:themeColor="text2"/>
+                                <w:sz w:val="18"/>
+                                <w:szCs w:val="18"/>
+                                <w:u w:val="single"/>
+                              </w:rPr>
+                            </w:pPr>
+                            <w:r>
+                              <w:rPr>
+                                <w:iCs/>
+                                <w:color w:val="44546A" w:themeColor="text2"/>
+                                <w:sz w:val="18"/>
+                                <w:szCs w:val="18"/>
+                                <w:u w:val="single"/>
+                              </w:rPr>
+                              <w:t>Figura</w:t>
+                            </w:r>
+                            <w:r>
+                              <w:rPr>
+                                <w:iCs/>
+                                <w:color w:val="44546A" w:themeColor="text2"/>
+                                <w:sz w:val="18"/>
+                                <w:szCs w:val="18"/>
+                                <w:u w:val="single"/>
+                              </w:rPr>
+                              <w:t xml:space="preserve"> </w:t>
+                            </w:r>
+                            <w:r>
+                              <w:rPr>
+                                <w:iCs/>
+                                <w:color w:val="44546A" w:themeColor="text2"/>
+                                <w:sz w:val="18"/>
+                                <w:szCs w:val="18"/>
+                                <w:u w:val="single"/>
+                              </w:rPr>
+                              <w:t>2 – View-uri generate programatic</w:t>
+                            </w:r>
+                          </w:p>
+                        </w:txbxContent>
+                      </wps:txbx>
+                      <wps:bodyPr rot="0" vert="horz" wrap="square" lIns="91440" tIns="45720" rIns="91440" bIns="45720" anchor="t" anchorCtr="0">
+                        <a:spAutoFit/>
+                      </wps:bodyPr>
+                    </wps:wsp>
+                  </a:graphicData>
+                </a:graphic>
+                <wp14:sizeRelH relativeFrom="margin">
+                  <wp14:pctWidth>0</wp14:pctWidth>
+                </wp14:sizeRelH>
+                <wp14:sizeRelV relativeFrom="margin">
+                  <wp14:pctHeight>20000</wp14:pctHeight>
+                </wp14:sizeRelV>
+              </wp:anchor>
+            </w:drawing>
+          </mc:Choice>
+          <mc:Fallback>
+            <w:pict>
+              <v:shapetype id="_x0000_t202" coordsize="21600,21600" o:spt="202" path="m,l,21600r21600,l21600,xe">
+                <v:stroke joinstyle="miter"/>
+                <v:path gradientshapeok="t" o:connecttype="rect"/>
+              </v:shapetype>
+              <v:shape id="Text Box 2" o:spid="_x0000_s1026" type="#_x0000_t202" style="position:absolute;left:0;text-align:left;margin-left:-165pt;margin-top:17.6pt;width:165.6pt;height:110.6pt;z-index:251659264;visibility:visible;mso-wrap-style:square;mso-width-percent:0;mso-height-percent:200;mso-wrap-distance-left:9pt;mso-wrap-distance-top:3.6pt;mso-wrap-distance-right:9pt;mso-wrap-distance-bottom:3.6pt;mso-position-horizontal:absolute;mso-position-horizontal-relative:text;mso-position-vertical:absolute;mso-position-vertical-relative:text;mso-width-percent:0;mso-height-percent:200;mso-width-relative:margin;mso-height-relative:margin;v-text-anchor:top" o:gfxdata="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" stroked="f">
+                <v:textbox style="mso-fit-shape-to-text:t">
+                  <w:txbxContent>
+                    <w:p>
+                      <w:pPr>
+                        <w:ind w:firstLine="0"/>
+                        <w:rPr>
+                          <w:iCs/>
+                          <w:color w:val="44546A" w:themeColor="text2"/>
+                          <w:sz w:val="18"/>
+                          <w:szCs w:val="18"/>
+                          <w:u w:val="single"/>
+                        </w:rPr>
+                      </w:pPr>
+                      <w:r>
+                        <w:rPr>
+                          <w:iCs/>
+                          <w:color w:val="44546A" w:themeColor="text2"/>
+                          <w:sz w:val="18"/>
+                          <w:szCs w:val="18"/>
+                          <w:u w:val="single"/>
+                        </w:rPr>
+                        <w:t>Figura</w:t>
+                      </w:r>
+                      <w:r>
+                        <w:rPr>
+                          <w:iCs/>
+                          <w:color w:val="44546A" w:themeColor="text2"/>
+                          <w:sz w:val="18"/>
+                          <w:szCs w:val="18"/>
+                          <w:u w:val="single"/>
+                        </w:rPr>
+                        <w:t xml:space="preserve"> </w:t>
+                      </w:r>
+                      <w:r>
+                        <w:rPr>
+                          <w:iCs/>
+                          <w:color w:val="44546A" w:themeColor="text2"/>
+                          <w:sz w:val="18"/>
+                          <w:szCs w:val="18"/>
+                          <w:u w:val="single"/>
+                        </w:rPr>
+                        <w:t>2 – View-uri generate programatic</w:t>
+                      </w:r>
+                    </w:p>
+                  </w:txbxContent>
+                </v:textbox>
+                <w10:wrap type="square"/>
+              </v:shape>
+            </w:pict>
+          </mc:Fallback>
+        </mc:AlternateContent>
+      </w:r>
+      <w:r>
+        <w:t xml:space="preserve">Este de mentionat ca majoritatea acestor elemente de UI </w:t>
+      </w:r>
+      <w:r>
+        <w:t>sunt definite in cadrul fisierelor XML disponibile in aplicatie, acestea definind structura generala a componentei de UI si stilul ei</w:t>
+      </w:r>
+      <w:r>
+        <w:t>, acest lucru crescand gradul de reutilizare a codului.</w:t>
+      </w:r>
+    </w:p>
+    <w:p>
+      <w:r>
+        <w:t>Fisierele de tip XML ce ajuta la definirea elementelor grafice contin tag-uri si atribute specificie platformei Android (tag-uri precum LinearLayout, RadioButton si atribute precum android:layout_height, android:onClick, android:background), aceste fisiere fiind parsate la compile time cu scopul validarii acestora, si la run time cu scopul crearii elementulelor grafice specificate in tag-urile XML-ului.</w:t>
+      </w:r>
+    </w:p>
+    <w:p/>
+    <w:p/>
+    <w:p/>
+    <w:p>
+      <w:r>
+        <w:lastRenderedPageBreak/>
+        <w:t>La nivelul acestui modul am implementat arhitectura MVC (Model-View-Controller) in urmatoarea maniera:</w:t>
+      </w:r>
+    </w:p>
+    <w:p>
+      <w:pPr>
+        <w:pStyle w:val="ListParagraph"/>
+        <w:numPr>
+          <w:ilvl w:val="0"/>
+          <w:numId w:val="26"/>
+        </w:numPr>
+      </w:pPr>
+      <w:r>
+        <w:t>Model – reprezinta seturile de date utilizate de catre Databinding, modele ce reflecta entitatile afisate in View-uri</w:t>
+      </w:r>
+      <w:r>
+        <w:t>.</w:t>
+      </w:r>
+    </w:p>
+    <w:p>
+      <w:pPr>
+        <w:pStyle w:val="ListParagraph"/>
+        <w:numPr>
+          <w:ilvl w:val="0"/>
+          <w:numId w:val="26"/>
+        </w:numPr>
+      </w:pPr>
+      <w:r>
+        <w:t>View – element grafic definit in fisierele XML si / sau in propria sa clasa, actiunile si evenimentele efectuate asupra lui fiind delegate Activitatii ce contine respectivul view.</w:t>
+      </w:r>
+    </w:p>
+    <w:p>
+      <w:pPr>
+        <w:pStyle w:val="ListParagraph"/>
+        <w:numPr>
+          <w:ilvl w:val="0"/>
+          <w:numId w:val="26"/>
+        </w:numPr>
+      </w:pPr>
+      <w:r>
+        <w:t xml:space="preserve">Controller – este reprezentat de catre Activitate. aceasta reactionand la evenimentele transmise de catre View si efectuand actiunile necesare </w:t>
+      </w:r>
+      <w:r>
+        <w:t>modificarii interfetei grafice in concordanta cu evenimentul transmis.</w:t>
+      </w:r>
+    </w:p>
+    <w:p>
+      <w:pPr>
+        <w:pStyle w:val="Heading2"/>
+        <w:numPr>
+          <w:ilvl w:val="0"/>
+          <w:numId w:val="0"/>
+        </w:numPr>
+        <w:spacing w:before="120"/>
+        <w:ind w:left="720"/>
+      </w:pPr>
+      <w:r>
+        <w:t>2</w:t>
+      </w:r>
+      <w:r>
+        <w:t>.</w:t>
+      </w:r>
+      <w:r>
+        <w:t>1.2</w:t>
+      </w:r>
+      <w:r>
+        <w:t xml:space="preserve"> </w:t>
+      </w:r>
+      <w:r>
+        <w:t>Modulul Back End</w:t>
+      </w:r>
+    </w:p>
+    <w:p>
+      <w:r>
+        <w:t xml:space="preserve">Modulul de Back End </w:t>
+      </w:r>
+      <w:r>
+        <w:t>contine</w:t>
+      </w:r>
+      <w:r>
+        <w:t xml:space="preserve"> stratu</w:t>
+      </w:r>
+      <w:r>
+        <w:t>rile</w:t>
+      </w:r>
+      <w:r>
+        <w:t xml:space="preserve"> de Business Logic </w:t>
+      </w:r>
+      <w:r>
+        <w:t xml:space="preserve">si Data Access </w:t>
+      </w:r>
+      <w:r>
+        <w:t>al</w:t>
+      </w:r>
+      <w:r>
+        <w:t>e</w:t>
+      </w:r>
+      <w:r>
+        <w:t xml:space="preserve"> aplicatiei, acest</w:t>
+      </w:r>
+      <w:r>
+        <w:t xml:space="preserve"> modul</w:t>
+      </w:r>
+      <w:r>
+        <w:t xml:space="preserve"> fiind compus din o multitudine de servicii ce vor fi apelate de modulul prezentat anterior. Aceste servicii scriu</w:t>
+      </w:r>
+      <w:r>
+        <w:t xml:space="preserve"> si</w:t>
+      </w:r>
+      <w:r>
+        <w:t xml:space="preserve"> citesc </w:t>
+      </w:r>
+      <w:r>
+        <w:t xml:space="preserve">date in/din </w:t>
+      </w:r>
+      <w:r>
+        <w:t>Firebase Realtime Database</w:t>
+      </w:r>
+      <w:r>
+        <w:t>, ascultand in acelasi timp schimbarile de date efectuate de catre ceilalti utilizatori</w:t>
+      </w:r>
+      <w:r>
+        <w:t>, modificand datele expuse in interfata grafica.</w:t>
+      </w:r>
+    </w:p>
+    <w:p>
+      <w:r>
+        <w:t xml:space="preserve">Acest modul expune catre modulul de front-end 16 servicii, </w:t>
+      </w:r>
+      <w:r>
+        <w:t xml:space="preserve">13 dintre acestea modificand in Data Access Layer-ul lor cate un „tabel” al bazei de date (fiind o baza de date non-relationala, aceasta nu contine tabele precum o baza de date SQL, concepul de tabel fiind reprezentat de un nod de pe al doilea nivel al arborelui JSON). Fiecare </w:t>
+      </w:r>
+      <w:r>
+        <w:t xml:space="preserve">apel catre </w:t>
+      </w:r>
+      <w:r>
+        <w:t>servicii se</w:t>
+      </w:r>
+      <w:r>
+        <w:t xml:space="preserve"> realizand</w:t>
+      </w:r>
+      <w:r>
+        <w:t>a</w:t>
+      </w:r>
+      <w:r>
+        <w:t xml:space="preserve"> asincron</w:t>
+      </w:r>
+      <w:r>
+        <w:t>, datorita naturii prin care API-ul Firebase comunica cu aplicatia noastra, si anume prin Listeneri si metode de callback.</w:t>
+      </w:r>
+    </w:p>
+    <w:p>
+      <w:pPr>
+        <w:pStyle w:val="Heading4"/>
+      </w:pPr>
+      <w:r>
+        <w:t>Business Logic Layer</w:t>
+      </w:r>
+    </w:p>
+    <w:p>
+      <w:r>
+        <w:t xml:space="preserve">Precum am mentionat anterior, 13 dintre cele 16 servicii  prezinta un Data Access Layer propriu, iar la nivelul B.L.L. acestea asigura validitatea datelor, verificand </w:t>
+      </w:r>
+      <w:r>
+        <w:t>campurile entitatilor, existenta entitatilor agregate prin chei straine, etc. De asemenea, un serviciu nu acceseaza D.A.L.-ul altui serviciu, intrucat asta ar incalca principiul Single Responsibility si principiul de Separation of Concerns (intrucat fiecare serviciu poate fi vazut drept un modul sau componenta autonoma). In situatia in care entitatile agregate transmise unui serviciu necesita validare la randul lor, acesta va comunica cu serviciile destinate acestora, astfel arhitectura acestui modul poate fi asemanata cu o arhitectura baza te microservicii.</w:t>
+      </w:r>
+    </w:p>
+    <w:p>
+      <w:r>
+        <w:lastRenderedPageBreak/>
+        <w:t xml:space="preserve">Este de mentionat ca toate metodele expuse de servicii sunt asincrone, din motivul elaborat anterior, insa, neutilizand JDK 8+, interfetele functionale prezente in acesta nu sunt disponibile (interfete precum Future, Function, Comparable, Consumer, etc). In aceasta situatie s-a dovedit a fi utila utilizarea Language Level-ului 8, ce permite definirea de interfete functionale proprii, implementand astfel </w:t>
+      </w:r>
+      <w:r>
+        <w:t>interfetele functionale necesare facilitarii procesului de dezvoltare (aceleasi interfete enumerate mai sus).</w:t>
+      </w:r>
+    </w:p>
+    <w:p/>
+    <w:p>
+      <w:pPr>
+        <w:ind w:firstLine="0"/>
+      </w:pPr>
+      <w:r>
+        <w:rPr>
+          <w:i/>
+          <w:iCs/>
+          <w:noProof/>
+        </w:rPr>
+        <mc:AlternateContent>
+          <mc:Choice Requires="wps">
+            <w:drawing>
+              <wp:anchor distT="45720" distB="45720" distL="114300" distR="114300" simplePos="0" relativeHeight="251658752" behindDoc="0" locked="0" layoutInCell="1" allowOverlap="1" wp14:anchorId="4C803F3A" wp14:editId="6F068390">
+                <wp:simplePos x="0" y="0"/>
+                <wp:positionH relativeFrom="column">
+                  <wp:posOffset>1905</wp:posOffset>
+                </wp:positionH>
+                <wp:positionV relativeFrom="paragraph">
+                  <wp:posOffset>2316480</wp:posOffset>
+                </wp:positionV>
+                <wp:extent cx="5958840" cy="1404620"/>
+                <wp:effectExtent l="0" t="0" r="3810" b="7620"/>
+                <wp:wrapSquare wrapText="bothSides"/>
+                <wp:docPr id="4" name="Text Box 2"/>
+                <wp:cNvGraphicFramePr>
+                  <a:graphicFrameLocks xmlns:a="http://schemas.openxmlformats.org/drawingml/2006/main"/>
+                </wp:cNvGraphicFramePr>
+                <a:graphic xmlns:a="http://schemas.openxmlformats.org/drawingml/2006/main">
+                  <a:graphicData uri="http://schemas.microsoft.com/office/word/2010/wordprocessingShape">
+                    <wps:wsp>
+                      <wps:cNvSpPr txBox="1">
+                        <a:spLocks noChangeArrowheads="1"/>
+                      </wps:cNvSpPr>
+                      <wps:spPr bwMode="auto">
+                        <a:xfrm>
+                          <a:off x="0" y="0"/>
+                          <a:ext cx="5958840" cy="1404620"/>
+                        </a:xfrm>
+                        <a:prstGeom prst="rect">
+                          <a:avLst/>
+                        </a:prstGeom>
+                        <a:solidFill>
+                          <a:srgbClr val="FFFFFF"/>
+                        </a:solidFill>
+                        <a:ln w="9525">
+                          <a:noFill/>
+                          <a:miter lim="800000"/>
+                          <a:headEnd/>
+                          <a:tailEnd/>
+                        </a:ln>
+                      </wps:spPr>
+                      <wps:txbx>
+                        <w:txbxContent>
+                          <w:p>
+                            <w:pPr>
+                              <w:ind w:firstLine="0"/>
+                              <w:jc w:val="center"/>
+                              <w:rPr>
+                                <w:iCs/>
+                                <w:color w:val="44546A" w:themeColor="text2"/>
+                                <w:sz w:val="18"/>
+                                <w:szCs w:val="18"/>
+                                <w:u w:val="single"/>
+                              </w:rPr>
+                            </w:pPr>
+                            <w:r>
+                              <w:rPr>
+                                <w:iCs/>
+                                <w:color w:val="44546A" w:themeColor="text2"/>
+                                <w:sz w:val="18"/>
+                                <w:szCs w:val="18"/>
+                                <w:u w:val="single"/>
+                              </w:rPr>
+                              <w:t>Figura</w:t>
+                            </w:r>
+                            <w:r>
+                              <w:rPr>
+                                <w:iCs/>
+                                <w:color w:val="44546A" w:themeColor="text2"/>
+                                <w:sz w:val="18"/>
+                                <w:szCs w:val="18"/>
+                                <w:u w:val="single"/>
+                              </w:rPr>
+                              <w:t xml:space="preserve"> </w:t>
+                            </w:r>
+                            <w:r>
+                              <w:rPr>
+                                <w:iCs/>
+                                <w:color w:val="44546A" w:themeColor="text2"/>
+                                <w:sz w:val="18"/>
+                                <w:szCs w:val="18"/>
+                                <w:u w:val="single"/>
+                              </w:rPr>
+                              <w:t>3</w:t>
+                            </w:r>
+                            <w:r>
+                              <w:rPr>
+                                <w:iCs/>
+                                <w:color w:val="44546A" w:themeColor="text2"/>
+                                <w:sz w:val="18"/>
+                                <w:szCs w:val="18"/>
+                                <w:u w:val="single"/>
+                              </w:rPr>
+                              <w:t xml:space="preserve"> –</w:t>
+                            </w:r>
+                            <w:r>
+                              <w:rPr>
+                                <w:iCs/>
+                                <w:color w:val="44546A" w:themeColor="text2"/>
+                                <w:sz w:val="18"/>
+                                <w:szCs w:val="18"/>
+                                <w:u w:val="single"/>
+                              </w:rPr>
+                              <w:t xml:space="preserve"> Interfata implementata de serviciile cu D.A.L.</w:t>
+                            </w:r>
+                          </w:p>
+                        </w:txbxContent>
+                      </wps:txbx>
+                      <wps:bodyPr rot="0" vert="horz" wrap="square" lIns="91440" tIns="45720" rIns="91440" bIns="45720" anchor="t" anchorCtr="0">
+                        <a:spAutoFit/>
+                      </wps:bodyPr>
+                    </wps:wsp>
+                  </a:graphicData>
+                </a:graphic>
+                <wp14:sizeRelH relativeFrom="margin">
+                  <wp14:pctWidth>0</wp14:pctWidth>
+                </wp14:sizeRelH>
+                <wp14:sizeRelV relativeFrom="margin">
+                  <wp14:pctHeight>20000</wp14:pctHeight>
+                </wp14:sizeRelV>
+              </wp:anchor>
+            </w:drawing>
+          </mc:Choice>
+          <mc:Fallback>
+            <w:pict>
+              <v:shape w14:anchorId="4C803F3A" id="_x0000_s1027" type="#_x0000_t202" style="position:absolute;left:0;text-align:left;margin-left:.15pt;margin-top:182.4pt;width:469.2pt;height:110.6pt;z-index:251658752;visibility:visible;mso-wrap-style:square;mso-width-percent:0;mso-height-percent:200;mso-wrap-distance-left:9pt;mso-wrap-distance-top:3.6pt;mso-wrap-distance-right:9pt;mso-wrap-distance-bottom:3.6pt;mso-position-horizontal:absolute;mso-position-horizontal-relative:text;mso-position-vertical:absolute;mso-position-vertical-relative:text;mso-width-percent:0;mso-height-percent:200;mso-width-relative:margin;mso-height-relative:margin;v-text-anchor:top" o:gfxdata="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" stroked="f">
+                <v:textbox style="mso-fit-shape-to-text:t">
+                  <w:txbxContent>
+                    <w:p>
+                      <w:pPr>
+                        <w:ind w:firstLine="0"/>
+                        <w:jc w:val="center"/>
+                        <w:rPr>
+                          <w:iCs/>
+                          <w:color w:val="44546A" w:themeColor="text2"/>
+                          <w:sz w:val="18"/>
+                          <w:szCs w:val="18"/>
+                          <w:u w:val="single"/>
+                        </w:rPr>
+                      </w:pPr>
+                      <w:r>
+                        <w:rPr>
+                          <w:iCs/>
+                          <w:color w:val="44546A" w:themeColor="text2"/>
+                          <w:sz w:val="18"/>
+                          <w:szCs w:val="18"/>
+                          <w:u w:val="single"/>
+                        </w:rPr>
+                        <w:t>Figura</w:t>
+                      </w:r>
+                      <w:r>
+                        <w:rPr>
+                          <w:iCs/>
+                          <w:color w:val="44546A" w:themeColor="text2"/>
+                          <w:sz w:val="18"/>
+                          <w:szCs w:val="18"/>
+                          <w:u w:val="single"/>
+                        </w:rPr>
+                        <w:t xml:space="preserve"> </w:t>
+                      </w:r>
+                      <w:r>
+                        <w:rPr>
+                          <w:iCs/>
+                          <w:color w:val="44546A" w:themeColor="text2"/>
+                          <w:sz w:val="18"/>
+                          <w:szCs w:val="18"/>
+                          <w:u w:val="single"/>
+                        </w:rPr>
+                        <w:t>3</w:t>
+                      </w:r>
+                      <w:r>
+                        <w:rPr>
+                          <w:iCs/>
+                          <w:color w:val="44546A" w:themeColor="text2"/>
+                          <w:sz w:val="18"/>
+                          <w:szCs w:val="18"/>
+                          <w:u w:val="single"/>
+                        </w:rPr>
+                        <w:t xml:space="preserve"> –</w:t>
+                      </w:r>
+                      <w:r>
+                        <w:rPr>
+                          <w:iCs/>
+                          <w:color w:val="44546A" w:themeColor="text2"/>
+                          <w:sz w:val="18"/>
+                          <w:szCs w:val="18"/>
+                          <w:u w:val="single"/>
+                        </w:rPr>
+                        <w:t xml:space="preserve"> Interfata implementata de serviciile cu D.A.L.</w:t>
+                      </w:r>
+                    </w:p>
+                  </w:txbxContent>
+                </v:textbox>
+                <w10:wrap type="square"/>
+              </v:shape>
+            </w:pict>
+          </mc:Fallback>
+        </mc:AlternateContent>
+      </w:r>
+      <w:r>
+        <w:rPr>
+          <w:noProof/>
+        </w:rPr>
+        <w:drawing>
+          <wp:inline distT="0" distB="0" distL="0" distR="0" wp14:anchorId="0CBD7758" wp14:editId="1C09AF51">
+            <wp:extent cx="5943600" cy="2113915"/>
+            <wp:effectExtent l="0" t="0" r="0" b="635"/>
+            <wp:docPr id="7" name="Picture 7"/>
+            <wp:cNvGraphicFramePr>
+              <a:graphicFrameLocks xmlns:a="http://schemas.openxmlformats.org/drawingml/2006/main" noChangeAspect="1"/>
+            </wp:cNvGraphicFramePr>
+            <a:graphic xmlns:a="http://schemas.openxmlformats.org/drawingml/2006/main">
+              <a:graphicData uri="http://schemas.openxmlformats.org/drawingml/2006/picture">
+                <pic:pic xmlns:pic="http://schemas.openxmlformats.org/drawingml/2006/picture">
+                  <pic:nvPicPr>
+                    <pic:cNvPr id="1" name=""/>
+                    <pic:cNvPicPr/>
+                  </pic:nvPicPr>
+                  <pic:blipFill rotWithShape="1">
+                    <a:blip r:embed="rId11"/>
+                    <a:srcRect r="478"/>
+                    <a:stretch/>
+                  </pic:blipFill>
+                  <pic:spPr bwMode="auto">
+                    <a:xfrm>
+                      <a:off x="0" y="0"/>
+                      <a:ext cx="5943600" cy="2113915"/>
+                    </a:xfrm>
+                    <a:prstGeom prst="rect">
+                      <a:avLst/>
+                    </a:prstGeom>
+                    <a:ln>
+                      <a:noFill/>
+                    </a:ln>
+                    <a:extLst>
+                      <a:ext uri="{53640926-AAD7-44D8-BBD7-CCE9431645EC}">
+                        <a14:shadowObscured xmlns:a14="http://schemas.microsoft.com/office/drawing/2010/main"/>
+                      </a:ext>
+                    </a:extLst>
+                  </pic:spPr>
+                </pic:pic>
+              </a:graphicData>
+            </a:graphic>
+          </wp:inline>
+        </w:drawing>
+      </w:r>
+    </w:p>
+    <w:p>
+      <w:r>
+        <w:t xml:space="preserve">Din figura 3 se poate observa faptul ca serviciile nu expun entitatile propriu-zise, ci un ViewModel al acestora, pentru a nu dezvalui detaliile de reprezentare a acestora din baza de date, ci a transmite doar date relevante consumatorilor. </w:t>
+      </w:r>
+    </w:p>
+    <w:p>
+      <w:r>
+        <w:t>De asemenea se poate observa absenta unei metode de update, lucru datorat faptului ca Firebase Realtime Database trateaza metoda de save si cea de update similar.</w:t>
+      </w:r>
+    </w:p>
+    <w:p>
+      <w:pPr>
+        <w:pStyle w:val="Heading4"/>
+      </w:pPr>
+      <w:r>
+        <w:t>Data</w:t>
+      </w:r>
+      <w:r>
+        <w:t xml:space="preserve"> </w:t>
+      </w:r>
+      <w:r>
+        <w:t>Access</w:t>
+      </w:r>
+      <w:r>
+        <w:t xml:space="preserve"> Layer</w:t>
+      </w:r>
+    </w:p>
+    <w:p>
+      <w:r>
+        <w:t>Data Access Layer sau D.A.L. este stratul inferior al serviciilor, acesta intervenind intre B.L.L. si baza de date, acesta ocupandu-se de operatiile C.R.U.D.</w:t>
+      </w:r>
+      <w:r>
+        <w:t xml:space="preserve"> si de setarea Listenerilor asupra entitatilor din baze de date, entitati referentiate prin path-ul absolut ce il au in baza de date (Spre exemplu „/Files/Metadata/{uid}” este path-ul absolut catre metadata cu id-ul „uid” al unui fisier).</w:t>
+      </w:r>
+    </w:p>
+    <w:p>
+      <w:r>
+        <w:t xml:space="preserve">Pentru implementarea D.A.L. am optat pentru o abordare generica, intrucat metodele utilizade de acesta sunt similare, indiferent de entitatea </w:t>
+      </w:r>
+      <w:r>
+        <w:t xml:space="preserve">asupra carora se realizeaza. In ceea ce priveste partea de Design Patterns, nu am optat pentru Repository, intrucat memorarea datelor in acesta ar fi cauzat probleme de sincronizare, crescand gradul de dificultate al procedurii de actualizare a datelor in timp real. De asemenea, alegerea de a nu implementa pattern-ul de </w:t>
+      </w:r>
+      <w:r>
+        <w:lastRenderedPageBreak/>
+        <w:t>Repository nu are consecinte negative asupra performantei, a latimii de banda utilizate de aplicatie sau a cantitatii de date transmise intre aplicatie si baza de date, deoarece API-ul expus de Firebase utilizeaza caching local, astfel interogarile multiple asupra aceleiasi resurse vor rezulta intr-o singura interogare la baza de date, la primul apel, si citiri din cache la urmatoarele, in conditiile in care resursa in cauza nu se modifica.</w:t>
+      </w:r>
+      <w:r>
+        <w:t xml:space="preserve"> </w:t>
+      </w:r>
+    </w:p>
+    <w:p>
+      <w:r>
+        <w:t>In cadrul D.A.L. se seteaza Listeneri asupra entitatilor din baza de date, Listeneri ce vor fi apelati in momentul modificarii resursei respective, asigurand astfel sincronizarea in timp real a datelor. In acest sens s-a utilizat Language Level 8, Listener reprezentand o interfata functionala ce poate fi usor inlocuita cu o expresie lambda, ceea ce a crescut lizibilitatea codului.</w:t>
+      </w:r>
+    </w:p>
+    <w:p>
+      <w:pPr>
+        <w:pStyle w:val="Heading2"/>
+        <w:numPr>
+          <w:ilvl w:val="0"/>
+          <w:numId w:val="0"/>
+        </w:numPr>
+        <w:spacing w:before="120"/>
+        <w:ind w:left="720"/>
+      </w:pPr>
+      <w:r>
+        <w:t>2</w:t>
+      </w:r>
+      <w:r>
+        <w:t>.</w:t>
+      </w:r>
+      <w:r>
+        <w:t>1.</w:t>
+      </w:r>
+      <w:r>
+        <w:t>3</w:t>
+      </w:r>
+      <w:r>
+        <w:t xml:space="preserve"> </w:t>
+      </w:r>
+      <w:r>
+        <w:t>Firebase Cloud Functions</w:t>
+      </w:r>
+    </w:p>
+    <w:p>
+      <w:r>
+        <w:t>In cazul functionalitatilor a caror implementare in aplicatia Android ar fi intampinat obstacole, s-a utilizat Firebase Cloud Functions. Acestea reprezinta functii JavaScript carora li s-a facut deploy in Cloud si sunt disponibile fie drept end-point-uri accesibile prin HTTPS, fie drept triggere la scriere pe baza de date.</w:t>
+      </w:r>
+    </w:p>
+    <w:p>
+      <w:r>
+        <w:t>Principalele functionalitati ce folosesc Firebase Cloud Functions sunt transmiterea de emailuri ce contin tokenul de inregistrare al profesorului sau administratorului si transmiterea de notificari, ce a fost realizata prin intermediul triggerelor.</w:t>
+      </w:r>
+    </w:p>
+    <w:p/>
+    <w:p>
+      <w:pPr>
+        <w:ind w:firstLine="0"/>
+      </w:pPr>
+      <w:r>
+        <w:rPr>
+          <w:i/>
+          <w:iCs/>
+          <w:noProof/>
+        </w:rPr>
+        <mc:AlternateContent>
+          <mc:Choice Requires="wps">
+            <w:drawing>
+              <wp:anchor distT="45720" distB="45720" distL="114300" distR="114300" simplePos="0" relativeHeight="251660800" behindDoc="0" locked="0" layoutInCell="1" allowOverlap="1" wp14:anchorId="527589FD" wp14:editId="023B91F8">
+                <wp:simplePos x="0" y="0"/>
+                <wp:positionH relativeFrom="column">
+                  <wp:posOffset>1905</wp:posOffset>
+                </wp:positionH>
+                <wp:positionV relativeFrom="paragraph">
+                  <wp:posOffset>3374390</wp:posOffset>
+                </wp:positionV>
+                <wp:extent cx="5972175" cy="1404620"/>
+                <wp:effectExtent l="0" t="0" r="9525" b="7620"/>
+                <wp:wrapSquare wrapText="bothSides"/>
+                <wp:docPr id="10" name="Text Box 2"/>
+                <wp:cNvGraphicFramePr>
+                  <a:graphicFrameLocks xmlns:a="http://schemas.openxmlformats.org/drawingml/2006/main"/>
+                </wp:cNvGraphicFramePr>
+                <a:graphic xmlns:a="http://schemas.openxmlformats.org/drawingml/2006/main">
+                  <a:graphicData uri="http://schemas.microsoft.com/office/word/2010/wordprocessingShape">
+                    <wps:wsp>
+                      <wps:cNvSpPr txBox="1">
+                        <a:spLocks noChangeArrowheads="1"/>
+                      </wps:cNvSpPr>
+                      <wps:spPr bwMode="auto">
+                        <a:xfrm>
+                          <a:off x="0" y="0"/>
+                          <a:ext cx="5972175" cy="1404620"/>
+                        </a:xfrm>
+                        <a:prstGeom prst="rect">
+                          <a:avLst/>
+                        </a:prstGeom>
+                        <a:solidFill>
+                          <a:srgbClr val="FFFFFF"/>
+                        </a:solidFill>
+                        <a:ln w="9525">
+                          <a:noFill/>
+                          <a:miter lim="800000"/>
+                          <a:headEnd/>
+                          <a:tailEnd/>
+                        </a:ln>
+                      </wps:spPr>
+                      <wps:txbx>
+                        <w:txbxContent>
+                          <w:p>
+                            <w:pPr>
+                              <w:ind w:firstLine="0"/>
+                              <w:jc w:val="center"/>
+                              <w:rPr>
+                                <w:iCs/>
+                                <w:color w:val="44546A" w:themeColor="text2"/>
+                                <w:sz w:val="18"/>
+                                <w:szCs w:val="18"/>
+                                <w:u w:val="single"/>
+                              </w:rPr>
+                            </w:pPr>
+                            <w:r>
+                              <w:rPr>
+                                <w:iCs/>
+                                <w:color w:val="44546A" w:themeColor="text2"/>
+                                <w:sz w:val="18"/>
+                                <w:szCs w:val="18"/>
+                                <w:u w:val="single"/>
+                              </w:rPr>
+                              <w:t>Figura</w:t>
+                            </w:r>
+                            <w:r>
+                              <w:rPr>
+                                <w:iCs/>
+                                <w:color w:val="44546A" w:themeColor="text2"/>
+                                <w:sz w:val="18"/>
+                                <w:szCs w:val="18"/>
+                                <w:u w:val="single"/>
+                              </w:rPr>
+                              <w:t xml:space="preserve"> </w:t>
+                            </w:r>
+                            <w:r>
+                              <w:rPr>
+                                <w:iCs/>
+                                <w:color w:val="44546A" w:themeColor="text2"/>
+                                <w:sz w:val="18"/>
+                                <w:szCs w:val="18"/>
+                                <w:u w:val="single"/>
+                              </w:rPr>
+                              <w:t>4</w:t>
+                            </w:r>
+                            <w:r>
+                              <w:rPr>
+                                <w:iCs/>
+                                <w:color w:val="44546A" w:themeColor="text2"/>
+                                <w:sz w:val="18"/>
+                                <w:szCs w:val="18"/>
+                                <w:u w:val="single"/>
+                              </w:rPr>
+                              <w:t xml:space="preserve"> –</w:t>
+                            </w:r>
+                            <w:r>
+                              <w:rPr>
+                                <w:iCs/>
+                                <w:color w:val="44546A" w:themeColor="text2"/>
+                                <w:sz w:val="18"/>
+                                <w:szCs w:val="18"/>
+                                <w:u w:val="single"/>
+                              </w:rPr>
+                              <w:t xml:space="preserve"> </w:t>
+                            </w:r>
+                            <w:r>
+                              <w:rPr>
+                                <w:iCs/>
+                                <w:color w:val="44546A" w:themeColor="text2"/>
+                                <w:sz w:val="18"/>
+                                <w:szCs w:val="18"/>
+                                <w:u w:val="single"/>
+                              </w:rPr>
+                              <w:t>Exemplu de functie din cloud, disponibila prin HTTPS</w:t>
+                            </w:r>
+                          </w:p>
+                        </w:txbxContent>
+                      </wps:txbx>
+                      <wps:bodyPr rot="0" vert="horz" wrap="square" lIns="91440" tIns="45720" rIns="91440" bIns="45720" anchor="t" anchorCtr="0">
+                        <a:spAutoFit/>
+                      </wps:bodyPr>
+                    </wps:wsp>
+                  </a:graphicData>
+                </a:graphic>
+                <wp14:sizeRelH relativeFrom="margin">
+                  <wp14:pctWidth>0</wp14:pctWidth>
+                </wp14:sizeRelH>
+                <wp14:sizeRelV relativeFrom="margin">
+                  <wp14:pctHeight>20000</wp14:pctHeight>
+                </wp14:sizeRelV>
+              </wp:anchor>
+            </w:drawing>
+          </mc:Choice>
+          <mc:Fallback>
+            <w:pict>
+              <v:shape w14:anchorId="527589FD" id="_x0000_s1028" type="#_x0000_t202" style="position:absolute;left:0;text-align:left;margin-left:.15pt;margin-top:265.7pt;width:470.25pt;height:110.6pt;z-index:251660800;visibility:visible;mso-wrap-style:square;mso-width-percent:0;mso-height-percent:200;mso-wrap-distance-left:9pt;mso-wrap-distance-top:3.6pt;mso-wrap-distance-right:9pt;mso-wrap-distance-bottom:3.6pt;mso-position-horizontal:absolute;mso-position-horizontal-relative:text;mso-position-vertical:absolute;mso-position-vertical-relative:text;mso-width-percent:0;mso-height-percent:200;mso-width-relative:margin;mso-height-relative:margin;v-text-anchor:top" o:gfxdata="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" stroked="f">
+                <v:textbox style="mso-fit-shape-to-text:t">
+                  <w:txbxContent>
+                    <w:p>
+                      <w:pPr>
+                        <w:ind w:firstLine="0"/>
+                        <w:jc w:val="center"/>
+                        <w:rPr>
+                          <w:iCs/>
+                          <w:color w:val="44546A" w:themeColor="text2"/>
+                          <w:sz w:val="18"/>
+                          <w:szCs w:val="18"/>
+                          <w:u w:val="single"/>
+                        </w:rPr>
+                      </w:pPr>
+                      <w:r>
+                        <w:rPr>
+                          <w:iCs/>
+                          <w:color w:val="44546A" w:themeColor="text2"/>
+                          <w:sz w:val="18"/>
+                          <w:szCs w:val="18"/>
+                          <w:u w:val="single"/>
+                        </w:rPr>
+                        <w:t>Figura</w:t>
+                      </w:r>
+                      <w:r>
+                        <w:rPr>
+                          <w:iCs/>
+                          <w:color w:val="44546A" w:themeColor="text2"/>
+                          <w:sz w:val="18"/>
+                          <w:szCs w:val="18"/>
+                          <w:u w:val="single"/>
+                        </w:rPr>
+                        <w:t xml:space="preserve"> </w:t>
+                      </w:r>
+                      <w:r>
+                        <w:rPr>
+                          <w:iCs/>
+                          <w:color w:val="44546A" w:themeColor="text2"/>
+                          <w:sz w:val="18"/>
+                          <w:szCs w:val="18"/>
+                          <w:u w:val="single"/>
+                        </w:rPr>
+                        <w:t>4</w:t>
+                      </w:r>
+                      <w:r>
+                        <w:rPr>
+                          <w:iCs/>
+                          <w:color w:val="44546A" w:themeColor="text2"/>
+                          <w:sz w:val="18"/>
+                          <w:szCs w:val="18"/>
+                          <w:u w:val="single"/>
+                        </w:rPr>
+                        <w:t xml:space="preserve"> –</w:t>
+                      </w:r>
+                      <w:r>
+                        <w:rPr>
+                          <w:iCs/>
+                          <w:color w:val="44546A" w:themeColor="text2"/>
+                          <w:sz w:val="18"/>
+                          <w:szCs w:val="18"/>
+                          <w:u w:val="single"/>
+                        </w:rPr>
+                        <w:t xml:space="preserve"> </w:t>
+                      </w:r>
+                      <w:r>
+                        <w:rPr>
+                          <w:iCs/>
+                          <w:color w:val="44546A" w:themeColor="text2"/>
+                          <w:sz w:val="18"/>
+                          <w:szCs w:val="18"/>
+                          <w:u w:val="single"/>
+                        </w:rPr>
+                        <w:t>Exemplu de functie din cloud, disponibila prin HTTPS</w:t>
+                      </w:r>
+                    </w:p>
+                  </w:txbxContent>
+                </v:textbox>
+                <w10:wrap type="square"/>
+              </v:shape>
+            </w:pict>
+          </mc:Fallback>
+        </mc:AlternateContent>
+      </w:r>
+      <w:r>
+        <w:rPr>
+          <w:noProof/>
+        </w:rPr>
+        <w:drawing>
+          <wp:inline distT="0" distB="0" distL="0" distR="0" wp14:anchorId="7F6ED111" wp14:editId="59578451">
+            <wp:extent cx="5972175" cy="3162300"/>
+            <wp:effectExtent l="0" t="0" r="9525" b="0"/>
+            <wp:docPr id="9" name="Picture 9"/>
+            <wp:cNvGraphicFramePr>
+              <a:graphicFrameLocks xmlns:a="http://schemas.openxmlformats.org/drawingml/2006/main" noChangeAspect="1"/>
+            </wp:cNvGraphicFramePr>
+            <a:graphic xmlns:a="http://schemas.openxmlformats.org/drawingml/2006/main">
+              <a:graphicData uri="http://schemas.openxmlformats.org/drawingml/2006/picture">
+                <pic:pic xmlns:pic="http://schemas.openxmlformats.org/drawingml/2006/picture">
+                  <pic:nvPicPr>
+                    <pic:cNvPr id="1" name=""/>
+                    <pic:cNvPicPr/>
+                  </pic:nvPicPr>
+                  <pic:blipFill>
+                    <a:blip r:embed="rId12"/>
+                    <a:stretch>
+                      <a:fillRect/>
+                    </a:stretch>
+                  </pic:blipFill>
+                  <pic:spPr>
+                    <a:xfrm>
+                      <a:off x="0" y="0"/>
+                      <a:ext cx="5972175" cy="3162300"/>
+                    </a:xfrm>
+                    <a:prstGeom prst="rect">
+                      <a:avLst/>
+                    </a:prstGeom>
+                  </pic:spPr>
+                </pic:pic>
+              </a:graphicData>
+            </a:graphic>
+          </wp:inline>
+        </w:drawing>
+      </w:r>
+    </w:p>
+    <w:p/>
+    <w:p/>
+    <w:p>
       <w:pPr>
         <w:pStyle w:val="Heading2"/>
         <w:numPr>
@@ -2970,6 +4200,148 @@
       <w:bookmarkEnd w:id="10"/>
     </w:p>
     <w:p>
+      <w:r>
+        <w:t>In elaborarea lucrarii de licenta am utilizat tehnologii moderne, de actualitate, ce au adus valoare proiectului</w:t>
+      </w:r>
+      <w:r>
+        <w:t>, sporind gradul de utilitate a acestuia si facilitand procesul de dezvoltare prin functionalitatile oferite de acestea</w:t>
+      </w:r>
+      <w:r>
+        <w:t>. Printre aceste tehnologii se numara:</w:t>
+      </w:r>
+    </w:p>
+    <w:p>
+      <w:pPr>
+        <w:pStyle w:val="ListParagraph"/>
+        <w:numPr>
+          <w:ilvl w:val="0"/>
+          <w:numId w:val="27"/>
+        </w:numPr>
+      </w:pPr>
+      <w:r>
+        <w:t>Android SDK 17+</w:t>
+      </w:r>
+    </w:p>
+    <w:p>
+      <w:pPr>
+        <w:pStyle w:val="ListParagraph"/>
+        <w:numPr>
+          <w:ilvl w:val="0"/>
+          <w:numId w:val="27"/>
+        </w:numPr>
+      </w:pPr>
+      <w:r>
+        <w:t>Java JDK 1.7 impreuna cu Language Level 8</w:t>
+      </w:r>
+    </w:p>
+    <w:p>
+      <w:pPr>
+        <w:pStyle w:val="ListParagraph"/>
+        <w:numPr>
+          <w:ilvl w:val="0"/>
+          <w:numId w:val="27"/>
+        </w:numPr>
+      </w:pPr>
+      <w:r>
+        <w:t>Firebase Authentication</w:t>
+      </w:r>
+    </w:p>
+    <w:p>
+      <w:pPr>
+        <w:pStyle w:val="ListParagraph"/>
+        <w:numPr>
+          <w:ilvl w:val="0"/>
+          <w:numId w:val="27"/>
+        </w:numPr>
+      </w:pPr>
+      <w:r>
+        <w:t>Firebase Realtime Database</w:t>
+      </w:r>
+    </w:p>
+    <w:p>
+      <w:pPr>
+        <w:pStyle w:val="ListParagraph"/>
+        <w:numPr>
+          <w:ilvl w:val="0"/>
+          <w:numId w:val="27"/>
+        </w:numPr>
+      </w:pPr>
+      <w:r>
+        <w:t>Firebase Cloud Functions</w:t>
+      </w:r>
+    </w:p>
+    <w:p>
+      <w:pPr>
+        <w:pStyle w:val="ListParagraph"/>
+        <w:ind w:left="1287" w:firstLine="0"/>
+      </w:pPr>
+    </w:p>
+    <w:p>
+      <w:r>
+        <w:t>De asemenea, in cadrul elaborarii acestei lucrari s-au utilizat si urmatoarele instrumente:</w:t>
+      </w:r>
+    </w:p>
+    <w:p>
+      <w:pPr>
+        <w:pStyle w:val="ListParagraph"/>
+        <w:numPr>
+          <w:ilvl w:val="0"/>
+          <w:numId w:val="28"/>
+        </w:numPr>
+      </w:pPr>
+      <w:r>
+        <w:t>Android Studio 3.5.1</w:t>
+      </w:r>
+    </w:p>
+    <w:p>
+      <w:pPr>
+        <w:pStyle w:val="ListParagraph"/>
+        <w:numPr>
+          <w:ilvl w:val="0"/>
+          <w:numId w:val="28"/>
+        </w:numPr>
+      </w:pPr>
+      <w:r>
+        <w:t>Android Emulator 29.3.4 cu Android SDK 24</w:t>
+      </w:r>
+    </w:p>
+    <w:p>
+      <w:pPr>
+        <w:pStyle w:val="ListParagraph"/>
+        <w:numPr>
+          <w:ilvl w:val="0"/>
+          <w:numId w:val="28"/>
+        </w:numPr>
+      </w:pPr>
+      <w:r>
+        <w:t>Visual Studio Code 1.36.1</w:t>
+      </w:r>
+    </w:p>
+    <w:p>
+      <w:pPr>
+        <w:pStyle w:val="ListParagraph"/>
+        <w:numPr>
+          <w:ilvl w:val="0"/>
+          <w:numId w:val="28"/>
+        </w:numPr>
+      </w:pPr>
+      <w:r>
+        <w:t>Postman</w:t>
+      </w:r>
+    </w:p>
+    <w:p>
+      <w:pPr>
+        <w:pStyle w:val="ListParagraph"/>
+        <w:numPr>
+          <w:ilvl w:val="0"/>
+          <w:numId w:val="28"/>
+        </w:numPr>
+      </w:pPr>
+      <w:r>
+        <w:t>Git Bash</w:t>
+      </w:r>
+    </w:p>
+    <w:p>
       <w:pPr>
         <w:pStyle w:val="Heading2"/>
         <w:numPr>
@@ -2979,10 +4351,7 @@
         <w:ind w:left="360" w:firstLine="360"/>
       </w:pPr>
       <w:r>
-        <w:t>2.2</w:t>
-      </w:r>
-      <w:r>
-        <w:t>.1</w:t>
+        <w:t>2.2.1</w:t>
       </w:r>
       <w:r>
         <w:t xml:space="preserve"> </w:t>
@@ -3016,10 +4385,8 @@
         <w:ind w:left="360" w:firstLine="360"/>
       </w:pPr>
       <w:r>
-        <w:t>2.2.</w:t>
-      </w:r>
-      <w:r>
-        <w:t>2</w:t>
+        <w:lastRenderedPageBreak/>
+        <w:t>2.2.2</w:t>
       </w:r>
       <w:r>
         <w:t xml:space="preserve"> </w:t>
@@ -3038,8 +4405,6 @@
         <w:t>Acest nivel de limbaj asigura posibilitatea utilizarii de lambda expressions, definirea interfetelor functionale proprii, interfete precum Function&lt;T,V&gt;, Predicate&lt;T&gt;, Consumer&lt;T&gt;, interfete ce au fost implementate in cadrul aplicatiei, intrucat acestea faciliteaza procesul de development, oferind o paleta mai larga de situatii in care se pot utiliza Lambda Expressions. Utilizarea acestora imbunatateste drastic gradul de lizibilitate a codului, multe obiecte disponibile in SDK 17+, in special cele de tip Listener, putand fi inlocuite prin lambda expressions, reducand numarul de clase si clase anonime ale aplicatiei.</w:t>
       </w:r>
     </w:p>
-    <w:p/>
-    <w:p/>
     <w:p>
       <w:pPr>
         <w:pStyle w:val="Heading2"/>
@@ -3050,11 +4415,7 @@
         <w:ind w:left="360" w:firstLine="360"/>
       </w:pPr>
       <w:r>
-        <w:lastRenderedPageBreak/>
-        <w:t>2.2.</w:t>
-      </w:r>
-      <w:r>
-        <w:t>3</w:t>
+        <w:t>2.2.3</w:t>
       </w:r>
       <w:r>
         <w:t xml:space="preserve"> </w:t>
@@ -3068,7 +4429,12 @@
     </w:p>
     <w:p>
       <w:r>
-        <w:t>Dorind a elabora o aplicatie server-less, pentru gestionarea conturilor, a utilizatorilor si a procesului de login, de inregistrare si de resetare a parolei, am optat pentru integrarea API-ului de Firebase in cadrul aplicatiei.</w:t>
+        <w:t>Dorind a elabora o aplicatie server-less, pentru gestionarea conturilor, a utilizatorilor si a procesului de login, de inregistrare si de resetar</w:t>
+      </w:r>
+      <w:bookmarkStart w:id="12" w:name="_GoBack"/>
+      <w:bookmarkEnd w:id="12"/>
+      <w:r>
+        <w:t>e a parolei, am optat pentru integrarea API-ului de Firebase in cadrul aplicatiei.</w:t>
       </w:r>
     </w:p>
     <w:p>
@@ -3092,10 +4458,7 @@
         <w:t xml:space="preserve"> </w:t>
       </w:r>
       <w:r>
-        <w:t xml:space="preserve">Firebase </w:t>
-      </w:r>
-      <w:r>
-        <w:t>Realtime Database</w:t>
+        <w:t>Firebase Realtime Database</w:t>
       </w:r>
     </w:p>
     <w:p>
@@ -3132,29 +4495,19 @@
         <w:ind w:left="360" w:firstLine="360"/>
       </w:pPr>
       <w:r>
-        <w:t>2.2.</w:t>
-      </w:r>
-      <w:r>
-        <w:t>4</w:t>
+        <w:lastRenderedPageBreak/>
+        <w:t>2.2.4</w:t>
       </w:r>
       <w:r>
         <w:t xml:space="preserve"> </w:t>
       </w:r>
       <w:r>
-        <w:t xml:space="preserve">Firebase </w:t>
-      </w:r>
-      <w:r>
-        <w:t>Cloud Functions</w:t>
-      </w:r>
-    </w:p>
-    <w:p>
-      <w:r>
-        <w:t>Un alt produs folosit din cadrul pachetului oferit de catre Firebase este Firebase Cloud Functions. Acestea expun functii sc</w:t>
-      </w:r>
-      <w:bookmarkStart w:id="12" w:name="_GoBack"/>
-      <w:bookmarkEnd w:id="12"/>
-      <w:r>
-        <w:t>rise in Javascript, disponibile aplicatiei sub forma unor endpoint-uri accesate prin HTTPS de catre API-ul Firebase integrat in cadrul aplicatiei Android.</w:t>
+        <w:t>Firebase Cloud Functions</w:t>
+      </w:r>
+    </w:p>
+    <w:p>
+      <w:r>
+        <w:t>Un alt produs folosit din cadrul pachetului oferit de catre Firebase este Firebase Cloud Functions. Acestea expun functii scrise in Javascript, disponibile aplicatiei sub forma unor endpoint-uri accesate prin HTTPS de catre API-ul Firebase integrat in cadrul aplicatiei Android.</w:t>
       </w:r>
     </w:p>
     <w:p>
@@ -3245,7 +4598,7 @@
       <w:bookmarkEnd w:id="15"/>
     </w:p>
     <w:sectPr>
-      <w:footerReference w:type="default" r:id="rId9"/>
+      <w:footerReference w:type="default" r:id="rId13"/>
       <w:pgSz w:w="12240" w:h="15840"/>
       <w:pgMar w:top="1134" w:right="1134" w:bottom="1134" w:left="1701" w:header="0" w:footer="0" w:gutter="0"/>
       <w:cols w:space="720"/>
@@ -3727,6 +5080,119 @@
     </w:lvl>
   </w:abstractNum>
   <w:abstractNum w:abstractNumId="4" w15:restartNumberingAfterBreak="0">
+    <w:nsid w:val="05096B39"/>
+    <w:multiLevelType w:val="hybridMultilevel"/>
+    <w:tmpl w:val="6A54B65C"/>
+    <w:lvl w:ilvl="0" w:tplc="04090001">
+      <w:start w:val="1"/>
+      <w:numFmt w:val="bullet"/>
+      <w:lvlText w:val=""/>
+      <w:lvlJc w:val="left"/>
+      <w:pPr>
+        <w:ind w:left="1287" w:hanging="360"/>
+      </w:pPr>
+      <w:rPr>
+        <w:rFonts w:ascii="Symbol" w:hAnsi="Symbol" w:hint="default"/>
+      </w:rPr>
+    </w:lvl>
+    <w:lvl w:ilvl="1" w:tplc="04090003" w:tentative="1">
+      <w:start w:val="1"/>
+      <w:numFmt w:val="bullet"/>
+      <w:lvlText w:val="o"/>
+      <w:lvlJc w:val="left"/>
+      <w:pPr>
+        <w:ind w:left="2007" w:hanging="360"/>
+      </w:pPr>
+      <w:rPr>
+        <w:rFonts w:ascii="Courier New" w:hAnsi="Courier New" w:cs="Courier New" w:hint="default"/>
+      </w:rPr>
+    </w:lvl>
+    <w:lvl w:ilvl="2" w:tplc="04090005" w:tentative="1">
+      <w:start w:val="1"/>
+      <w:numFmt w:val="bullet"/>
+      <w:lvlText w:val=""/>
+      <w:lvlJc w:val="left"/>
+      <w:pPr>
+        <w:ind w:left="2727" w:hanging="360"/>
+      </w:pPr>
+      <w:rPr>
+        <w:rFonts w:ascii="Wingdings" w:hAnsi="Wingdings" w:hint="default"/>
+      </w:rPr>
+    </w:lvl>
+    <w:lvl w:ilvl="3" w:tplc="04090001" w:tentative="1">
+      <w:start w:val="1"/>
+      <w:numFmt w:val="bullet"/>
+      <w:lvlText w:val=""/>
+      <w:lvlJc w:val="left"/>
+      <w:pPr>
+        <w:ind w:left="3447" w:hanging="360"/>
+      </w:pPr>
+      <w:rPr>
+        <w:rFonts w:ascii="Symbol" w:hAnsi="Symbol" w:hint="default"/>
+      </w:rPr>
+    </w:lvl>
+    <w:lvl w:ilvl="4" w:tplc="04090003" w:tentative="1">
+      <w:start w:val="1"/>
+      <w:numFmt w:val="bullet"/>
+      <w:lvlText w:val="o"/>
+      <w:lvlJc w:val="left"/>
+      <w:pPr>
+        <w:ind w:left="4167" w:hanging="360"/>
+      </w:pPr>
+      <w:rPr>
+        <w:rFonts w:ascii="Courier New" w:hAnsi="Courier New" w:cs="Courier New" w:hint="default"/>
+      </w:rPr>
+    </w:lvl>
+    <w:lvl w:ilvl="5" w:tplc="04090005" w:tentative="1">
+      <w:start w:val="1"/>
+      <w:numFmt w:val="bullet"/>
+      <w:lvlText w:val=""/>
+      <w:lvlJc w:val="left"/>
+      <w:pPr>
+        <w:ind w:left="4887" w:hanging="360"/>
+      </w:pPr>
+      <w:rPr>
+        <w:rFonts w:ascii="Wingdings" w:hAnsi="Wingdings" w:hint="default"/>
+      </w:rPr>
+    </w:lvl>
+    <w:lvl w:ilvl="6" w:tplc="04090001" w:tentative="1">
+      <w:start w:val="1"/>
+      <w:numFmt w:val="bullet"/>
+      <w:lvlText w:val=""/>
+      <w:lvlJc w:val="left"/>
+      <w:pPr>
+        <w:ind w:left="5607" w:hanging="360"/>
+      </w:pPr>
+      <w:rPr>
+        <w:rFonts w:ascii="Symbol" w:hAnsi="Symbol" w:hint="default"/>
+      </w:rPr>
+    </w:lvl>
+    <w:lvl w:ilvl="7" w:tplc="04090003" w:tentative="1">
+      <w:start w:val="1"/>
+      <w:numFmt w:val="bullet"/>
+      <w:lvlText w:val="o"/>
+      <w:lvlJc w:val="left"/>
+      <w:pPr>
+        <w:ind w:left="6327" w:hanging="360"/>
+      </w:pPr>
+      <w:rPr>
+        <w:rFonts w:ascii="Courier New" w:hAnsi="Courier New" w:cs="Courier New" w:hint="default"/>
+      </w:rPr>
+    </w:lvl>
+    <w:lvl w:ilvl="8" w:tplc="04090005" w:tentative="1">
+      <w:start w:val="1"/>
+      <w:numFmt w:val="bullet"/>
+      <w:lvlText w:val=""/>
+      <w:lvlJc w:val="left"/>
+      <w:pPr>
+        <w:ind w:left="7047" w:hanging="360"/>
+      </w:pPr>
+      <w:rPr>
+        <w:rFonts w:ascii="Wingdings" w:hAnsi="Wingdings" w:hint="default"/>
+      </w:rPr>
+    </w:lvl>
+  </w:abstractNum>
+  <w:abstractNum w:abstractNumId="5" w15:restartNumberingAfterBreak="0">
     <w:nsid w:val="0CCF12B6"/>
     <w:multiLevelType w:val="hybridMultilevel"/>
     <w:tmpl w:val="13620780"/>
@@ -3839,7 +5305,7 @@
       </w:rPr>
     </w:lvl>
   </w:abstractNum>
-  <w:abstractNum w:abstractNumId="5" w15:restartNumberingAfterBreak="0">
+  <w:abstractNum w:abstractNumId="6" w15:restartNumberingAfterBreak="0">
     <w:nsid w:val="0FDB7E85"/>
     <w:multiLevelType w:val="hybridMultilevel"/>
     <w:tmpl w:val="F432D606"/>
@@ -3952,7 +5418,7 @@
       </w:rPr>
     </w:lvl>
   </w:abstractNum>
-  <w:abstractNum w:abstractNumId="6" w15:restartNumberingAfterBreak="0">
+  <w:abstractNum w:abstractNumId="7" w15:restartNumberingAfterBreak="0">
     <w:nsid w:val="13640BBD"/>
     <w:multiLevelType w:val="hybridMultilevel"/>
     <w:tmpl w:val="09AA2E4A"/>
@@ -4065,7 +5531,7 @@
       </w:rPr>
     </w:lvl>
   </w:abstractNum>
-  <w:abstractNum w:abstractNumId="7" w15:restartNumberingAfterBreak="0">
+  <w:abstractNum w:abstractNumId="8" w15:restartNumberingAfterBreak="0">
     <w:nsid w:val="137C23BE"/>
     <w:multiLevelType w:val="hybridMultilevel"/>
     <w:tmpl w:val="AC2ED5BE"/>
@@ -4178,7 +5644,7 @@
       </w:rPr>
     </w:lvl>
   </w:abstractNum>
-  <w:abstractNum w:abstractNumId="8" w15:restartNumberingAfterBreak="0">
+  <w:abstractNum w:abstractNumId="9" w15:restartNumberingAfterBreak="0">
     <w:nsid w:val="1F5C3756"/>
     <w:multiLevelType w:val="hybridMultilevel"/>
     <w:tmpl w:val="36DE3084"/>
@@ -4291,7 +5757,7 @@
       </w:rPr>
     </w:lvl>
   </w:abstractNum>
-  <w:abstractNum w:abstractNumId="9" w15:restartNumberingAfterBreak="0">
+  <w:abstractNum w:abstractNumId="10" w15:restartNumberingAfterBreak="0">
     <w:nsid w:val="23DF6C70"/>
     <w:multiLevelType w:val="hybridMultilevel"/>
     <w:tmpl w:val="C212B37C"/>
@@ -4404,7 +5870,7 @@
       </w:rPr>
     </w:lvl>
   </w:abstractNum>
-  <w:abstractNum w:abstractNumId="10" w15:restartNumberingAfterBreak="0">
+  <w:abstractNum w:abstractNumId="11" w15:restartNumberingAfterBreak="0">
     <w:nsid w:val="31EA28B6"/>
     <w:multiLevelType w:val="multilevel"/>
     <w:tmpl w:val="16BC9C68"/>
@@ -4517,7 +5983,7 @@
       </w:rPr>
     </w:lvl>
   </w:abstractNum>
-  <w:abstractNum w:abstractNumId="11" w15:restartNumberingAfterBreak="0">
+  <w:abstractNum w:abstractNumId="12" w15:restartNumberingAfterBreak="0">
     <w:nsid w:val="35A40112"/>
     <w:multiLevelType w:val="hybridMultilevel"/>
     <w:tmpl w:val="747A0932"/>
@@ -4630,7 +6096,7 @@
       </w:rPr>
     </w:lvl>
   </w:abstractNum>
-  <w:abstractNum w:abstractNumId="12" w15:restartNumberingAfterBreak="0">
+  <w:abstractNum w:abstractNumId="13" w15:restartNumberingAfterBreak="0">
     <w:nsid w:val="3A1F0106"/>
     <w:multiLevelType w:val="multilevel"/>
     <w:tmpl w:val="F200AC98"/>
@@ -4743,7 +6209,7 @@
       </w:rPr>
     </w:lvl>
   </w:abstractNum>
-  <w:abstractNum w:abstractNumId="13" w15:restartNumberingAfterBreak="0">
+  <w:abstractNum w:abstractNumId="14" w15:restartNumberingAfterBreak="0">
     <w:nsid w:val="3AF627A6"/>
     <w:multiLevelType w:val="multilevel"/>
     <w:tmpl w:val="90EEA032"/>
@@ -4856,7 +6322,7 @@
       </w:rPr>
     </w:lvl>
   </w:abstractNum>
-  <w:abstractNum w:abstractNumId="14" w15:restartNumberingAfterBreak="0">
+  <w:abstractNum w:abstractNumId="15" w15:restartNumberingAfterBreak="0">
     <w:nsid w:val="3CBE1763"/>
     <w:multiLevelType w:val="hybridMultilevel"/>
     <w:tmpl w:val="0E3A048E"/>
@@ -4969,7 +6435,233 @@
       </w:rPr>
     </w:lvl>
   </w:abstractNum>
-  <w:abstractNum w:abstractNumId="15" w15:restartNumberingAfterBreak="0">
+  <w:abstractNum w:abstractNumId="16" w15:restartNumberingAfterBreak="0">
+    <w:nsid w:val="3FBE1A5E"/>
+    <w:multiLevelType w:val="hybridMultilevel"/>
+    <w:tmpl w:val="5E462C9E"/>
+    <w:lvl w:ilvl="0" w:tplc="04090001">
+      <w:start w:val="1"/>
+      <w:numFmt w:val="bullet"/>
+      <w:lvlText w:val=""/>
+      <w:lvlJc w:val="left"/>
+      <w:pPr>
+        <w:ind w:left="1287" w:hanging="360"/>
+      </w:pPr>
+      <w:rPr>
+        <w:rFonts w:ascii="Symbol" w:hAnsi="Symbol" w:hint="default"/>
+      </w:rPr>
+    </w:lvl>
+    <w:lvl w:ilvl="1" w:tplc="04090003" w:tentative="1">
+      <w:start w:val="1"/>
+      <w:numFmt w:val="bullet"/>
+      <w:lvlText w:val="o"/>
+      <w:lvlJc w:val="left"/>
+      <w:pPr>
+        <w:ind w:left="2007" w:hanging="360"/>
+      </w:pPr>
+      <w:rPr>
+        <w:rFonts w:ascii="Courier New" w:hAnsi="Courier New" w:cs="Courier New" w:hint="default"/>
+      </w:rPr>
+    </w:lvl>
+    <w:lvl w:ilvl="2" w:tplc="04090005" w:tentative="1">
+      <w:start w:val="1"/>
+      <w:numFmt w:val="bullet"/>
+      <w:lvlText w:val=""/>
+      <w:lvlJc w:val="left"/>
+      <w:pPr>
+        <w:ind w:left="2727" w:hanging="360"/>
+      </w:pPr>
+      <w:rPr>
+        <w:rFonts w:ascii="Wingdings" w:hAnsi="Wingdings" w:hint="default"/>
+      </w:rPr>
+    </w:lvl>
+    <w:lvl w:ilvl="3" w:tplc="04090001" w:tentative="1">
+      <w:start w:val="1"/>
+      <w:numFmt w:val="bullet"/>
+      <w:lvlText w:val=""/>
+      <w:lvlJc w:val="left"/>
+      <w:pPr>
+        <w:ind w:left="3447" w:hanging="360"/>
+      </w:pPr>
+      <w:rPr>
+        <w:rFonts w:ascii="Symbol" w:hAnsi="Symbol" w:hint="default"/>
+      </w:rPr>
+    </w:lvl>
+    <w:lvl w:ilvl="4" w:tplc="04090003" w:tentative="1">
+      <w:start w:val="1"/>
+      <w:numFmt w:val="bullet"/>
+      <w:lvlText w:val="o"/>
+      <w:lvlJc w:val="left"/>
+      <w:pPr>
+        <w:ind w:left="4167" w:hanging="360"/>
+      </w:pPr>
+      <w:rPr>
+        <w:rFonts w:ascii="Courier New" w:hAnsi="Courier New" w:cs="Courier New" w:hint="default"/>
+      </w:rPr>
+    </w:lvl>
+    <w:lvl w:ilvl="5" w:tplc="04090005" w:tentative="1">
+      <w:start w:val="1"/>
+      <w:numFmt w:val="bullet"/>
+      <w:lvlText w:val=""/>
+      <w:lvlJc w:val="left"/>
+      <w:pPr>
+        <w:ind w:left="4887" w:hanging="360"/>
+      </w:pPr>
+      <w:rPr>
+        <w:rFonts w:ascii="Wingdings" w:hAnsi="Wingdings" w:hint="default"/>
+      </w:rPr>
+    </w:lvl>
+    <w:lvl w:ilvl="6" w:tplc="04090001" w:tentative="1">
+      <w:start w:val="1"/>
+      <w:numFmt w:val="bullet"/>
+      <w:lvlText w:val=""/>
+      <w:lvlJc w:val="left"/>
+      <w:pPr>
+        <w:ind w:left="5607" w:hanging="360"/>
+      </w:pPr>
+      <w:rPr>
+        <w:rFonts w:ascii="Symbol" w:hAnsi="Symbol" w:hint="default"/>
+      </w:rPr>
+    </w:lvl>
+    <w:lvl w:ilvl="7" w:tplc="04090003" w:tentative="1">
+      <w:start w:val="1"/>
+      <w:numFmt w:val="bullet"/>
+      <w:lvlText w:val="o"/>
+      <w:lvlJc w:val="left"/>
+      <w:pPr>
+        <w:ind w:left="6327" w:hanging="360"/>
+      </w:pPr>
+      <w:rPr>
+        <w:rFonts w:ascii="Courier New" w:hAnsi="Courier New" w:cs="Courier New" w:hint="default"/>
+      </w:rPr>
+    </w:lvl>
+    <w:lvl w:ilvl="8" w:tplc="04090005" w:tentative="1">
+      <w:start w:val="1"/>
+      <w:numFmt w:val="bullet"/>
+      <w:lvlText w:val=""/>
+      <w:lvlJc w:val="left"/>
+      <w:pPr>
+        <w:ind w:left="7047" w:hanging="360"/>
+      </w:pPr>
+      <w:rPr>
+        <w:rFonts w:ascii="Wingdings" w:hAnsi="Wingdings" w:hint="default"/>
+      </w:rPr>
+    </w:lvl>
+  </w:abstractNum>
+  <w:abstractNum w:abstractNumId="17" w15:restartNumberingAfterBreak="0">
+    <w:nsid w:val="41E810DE"/>
+    <w:multiLevelType w:val="hybridMultilevel"/>
+    <w:tmpl w:val="A94AF680"/>
+    <w:lvl w:ilvl="0" w:tplc="04090001">
+      <w:start w:val="1"/>
+      <w:numFmt w:val="bullet"/>
+      <w:lvlText w:val=""/>
+      <w:lvlJc w:val="left"/>
+      <w:pPr>
+        <w:ind w:left="1287" w:hanging="360"/>
+      </w:pPr>
+      <w:rPr>
+        <w:rFonts w:ascii="Symbol" w:hAnsi="Symbol" w:hint="default"/>
+      </w:rPr>
+    </w:lvl>
+    <w:lvl w:ilvl="1" w:tplc="04090003" w:tentative="1">
+      <w:start w:val="1"/>
+      <w:numFmt w:val="bullet"/>
+      <w:lvlText w:val="o"/>
+      <w:lvlJc w:val="left"/>
+      <w:pPr>
+        <w:ind w:left="2007" w:hanging="360"/>
+      </w:pPr>
+      <w:rPr>
+        <w:rFonts w:ascii="Courier New" w:hAnsi="Courier New" w:cs="Courier New" w:hint="default"/>
+      </w:rPr>
+    </w:lvl>
+    <w:lvl w:ilvl="2" w:tplc="04090005" w:tentative="1">
+      <w:start w:val="1"/>
+      <w:numFmt w:val="bullet"/>
+      <w:lvlText w:val=""/>
+      <w:lvlJc w:val="left"/>
+      <w:pPr>
+        <w:ind w:left="2727" w:hanging="360"/>
+      </w:pPr>
+      <w:rPr>
+        <w:rFonts w:ascii="Wingdings" w:hAnsi="Wingdings" w:hint="default"/>
+      </w:rPr>
+    </w:lvl>
+    <w:lvl w:ilvl="3" w:tplc="04090001" w:tentative="1">
+      <w:start w:val="1"/>
+      <w:numFmt w:val="bullet"/>
+      <w:lvlText w:val=""/>
+      <w:lvlJc w:val="left"/>
+      <w:pPr>
+        <w:ind w:left="3447" w:hanging="360"/>
+      </w:pPr>
+      <w:rPr>
+        <w:rFonts w:ascii="Symbol" w:hAnsi="Symbol" w:hint="default"/>
+      </w:rPr>
+    </w:lvl>
+    <w:lvl w:ilvl="4" w:tplc="04090003" w:tentative="1">
+      <w:start w:val="1"/>
+      <w:numFmt w:val="bullet"/>
+      <w:lvlText w:val="o"/>
+      <w:lvlJc w:val="left"/>
+      <w:pPr>
+        <w:ind w:left="4167" w:hanging="360"/>
+      </w:pPr>
+      <w:rPr>
+        <w:rFonts w:ascii="Courier New" w:hAnsi="Courier New" w:cs="Courier New" w:hint="default"/>
+      </w:rPr>
+    </w:lvl>
+    <w:lvl w:ilvl="5" w:tplc="04090005" w:tentative="1">
+      <w:start w:val="1"/>
+      <w:numFmt w:val="bullet"/>
+      <w:lvlText w:val=""/>
+      <w:lvlJc w:val="left"/>
+      <w:pPr>
+        <w:ind w:left="4887" w:hanging="360"/>
+      </w:pPr>
+      <w:rPr>
+        <w:rFonts w:ascii="Wingdings" w:hAnsi="Wingdings" w:hint="default"/>
+      </w:rPr>
+    </w:lvl>
+    <w:lvl w:ilvl="6" w:tplc="04090001" w:tentative="1">
+      <w:start w:val="1"/>
+      <w:numFmt w:val="bullet"/>
+      <w:lvlText w:val=""/>
+      <w:lvlJc w:val="left"/>
+      <w:pPr>
+        <w:ind w:left="5607" w:hanging="360"/>
+      </w:pPr>
+      <w:rPr>
+        <w:rFonts w:ascii="Symbol" w:hAnsi="Symbol" w:hint="default"/>
+      </w:rPr>
+    </w:lvl>
+    <w:lvl w:ilvl="7" w:tplc="04090003" w:tentative="1">
+      <w:start w:val="1"/>
+      <w:numFmt w:val="bullet"/>
+      <w:lvlText w:val="o"/>
+      <w:lvlJc w:val="left"/>
+      <w:pPr>
+        <w:ind w:left="6327" w:hanging="360"/>
+      </w:pPr>
+      <w:rPr>
+        <w:rFonts w:ascii="Courier New" w:hAnsi="Courier New" w:cs="Courier New" w:hint="default"/>
+      </w:rPr>
+    </w:lvl>
+    <w:lvl w:ilvl="8" w:tplc="04090005" w:tentative="1">
+      <w:start w:val="1"/>
+      <w:numFmt w:val="bullet"/>
+      <w:lvlText w:val=""/>
+      <w:lvlJc w:val="left"/>
+      <w:pPr>
+        <w:ind w:left="7047" w:hanging="360"/>
+      </w:pPr>
+      <w:rPr>
+        <w:rFonts w:ascii="Wingdings" w:hAnsi="Wingdings" w:hint="default"/>
+      </w:rPr>
+    </w:lvl>
+  </w:abstractNum>
+  <w:abstractNum w:abstractNumId="18" w15:restartNumberingAfterBreak="0">
     <w:nsid w:val="44704A9C"/>
     <w:multiLevelType w:val="multilevel"/>
     <w:tmpl w:val="F984C5DE"/>
@@ -5082,7 +6774,7 @@
       </w:rPr>
     </w:lvl>
   </w:abstractNum>
-  <w:abstractNum w:abstractNumId="16" w15:restartNumberingAfterBreak="0">
+  <w:abstractNum w:abstractNumId="19" w15:restartNumberingAfterBreak="0">
     <w:nsid w:val="48F47D1B"/>
     <w:multiLevelType w:val="hybridMultilevel"/>
     <w:tmpl w:val="84006BA8"/>
@@ -5195,7 +6887,7 @@
       </w:rPr>
     </w:lvl>
   </w:abstractNum>
-  <w:abstractNum w:abstractNumId="17" w15:restartNumberingAfterBreak="0">
+  <w:abstractNum w:abstractNumId="20" w15:restartNumberingAfterBreak="0">
     <w:nsid w:val="4C5530D3"/>
     <w:multiLevelType w:val="hybridMultilevel"/>
     <w:tmpl w:val="B6AC9E0E"/>
@@ -5308,7 +7000,7 @@
       </w:rPr>
     </w:lvl>
   </w:abstractNum>
-  <w:abstractNum w:abstractNumId="18" w15:restartNumberingAfterBreak="0">
+  <w:abstractNum w:abstractNumId="21" w15:restartNumberingAfterBreak="0">
     <w:nsid w:val="54713484"/>
     <w:multiLevelType w:val="hybridMultilevel"/>
     <w:tmpl w:val="E63AE3AA"/>
@@ -5421,7 +7113,7 @@
       </w:rPr>
     </w:lvl>
   </w:abstractNum>
-  <w:abstractNum w:abstractNumId="19" w15:restartNumberingAfterBreak="0">
+  <w:abstractNum w:abstractNumId="22" w15:restartNumberingAfterBreak="0">
     <w:nsid w:val="650A01D9"/>
     <w:multiLevelType w:val="multilevel"/>
     <w:tmpl w:val="3BC445AC"/>
@@ -5534,7 +7226,7 @@
       </w:rPr>
     </w:lvl>
   </w:abstractNum>
-  <w:abstractNum w:abstractNumId="20" w15:restartNumberingAfterBreak="0">
+  <w:abstractNum w:abstractNumId="23" w15:restartNumberingAfterBreak="0">
     <w:nsid w:val="66A45EBD"/>
     <w:multiLevelType w:val="hybridMultilevel"/>
     <w:tmpl w:val="7B0E4218"/>
@@ -5647,7 +7339,7 @@
       </w:rPr>
     </w:lvl>
   </w:abstractNum>
-  <w:abstractNum w:abstractNumId="21" w15:restartNumberingAfterBreak="0">
+  <w:abstractNum w:abstractNumId="24" w15:restartNumberingAfterBreak="0">
     <w:nsid w:val="6AEF2C4A"/>
     <w:multiLevelType w:val="multilevel"/>
     <w:tmpl w:val="B52E175A"/>
@@ -5760,7 +7452,7 @@
       </w:rPr>
     </w:lvl>
   </w:abstractNum>
-  <w:abstractNum w:abstractNumId="22" w15:restartNumberingAfterBreak="0">
+  <w:abstractNum w:abstractNumId="25" w15:restartNumberingAfterBreak="0">
     <w:nsid w:val="6D9A0270"/>
     <w:multiLevelType w:val="multilevel"/>
     <w:tmpl w:val="BD68E4A4"/>
@@ -5873,7 +7565,7 @@
       </w:rPr>
     </w:lvl>
   </w:abstractNum>
-  <w:abstractNum w:abstractNumId="23" w15:restartNumberingAfterBreak="0">
+  <w:abstractNum w:abstractNumId="26" w15:restartNumberingAfterBreak="0">
     <w:nsid w:val="7D7C532B"/>
     <w:multiLevelType w:val="hybridMultilevel"/>
     <w:tmpl w:val="BF68A0DC"/>
@@ -5987,10 +7679,10 @@
     </w:lvl>
   </w:abstractNum>
   <w:num w:numId="1">
-    <w:abstractNumId w:val="22"/>
+    <w:abstractNumId w:val="25"/>
   </w:num>
   <w:num w:numId="2">
-    <w:abstractNumId w:val="22"/>
+    <w:abstractNumId w:val="25"/>
     <w:lvlOverride w:ilvl="0">
       <w:startOverride w:val="1"/>
     </w:lvlOverride>
@@ -6023,70 +7715,79 @@
     <w:abstractNumId w:val="0"/>
   </w:num>
   <w:num w:numId="4">
-    <w:abstractNumId w:val="4"/>
+    <w:abstractNumId w:val="5"/>
   </w:num>
   <w:num w:numId="5">
     <w:abstractNumId w:val="3"/>
   </w:num>
   <w:num w:numId="6">
+    <w:abstractNumId w:val="8"/>
+  </w:num>
+  <w:num w:numId="7">
+    <w:abstractNumId w:val="21"/>
+  </w:num>
+  <w:num w:numId="8">
+    <w:abstractNumId w:val="9"/>
+  </w:num>
+  <w:num w:numId="9">
+    <w:abstractNumId w:val="12"/>
+  </w:num>
+  <w:num w:numId="10">
+    <w:abstractNumId w:val="11"/>
+  </w:num>
+  <w:num w:numId="11">
+    <w:abstractNumId w:val="14"/>
+  </w:num>
+  <w:num w:numId="12">
+    <w:abstractNumId w:val="20"/>
+  </w:num>
+  <w:num w:numId="13">
+    <w:abstractNumId w:val="26"/>
+  </w:num>
+  <w:num w:numId="14">
+    <w:abstractNumId w:val="10"/>
+  </w:num>
+  <w:num w:numId="15">
+    <w:abstractNumId w:val="15"/>
+  </w:num>
+  <w:num w:numId="16">
     <w:abstractNumId w:val="7"/>
   </w:num>
-  <w:num w:numId="7">
-    <w:abstractNumId w:val="18"/>
-  </w:num>
-  <w:num w:numId="8">
-    <w:abstractNumId w:val="8"/>
-  </w:num>
-  <w:num w:numId="9">
-    <w:abstractNumId w:val="11"/>
-  </w:num>
-  <w:num w:numId="10">
-    <w:abstractNumId w:val="10"/>
-  </w:num>
-  <w:num w:numId="11">
-    <w:abstractNumId w:val="13"/>
-  </w:num>
-  <w:num w:numId="12">
-    <w:abstractNumId w:val="17"/>
-  </w:num>
-  <w:num w:numId="13">
-    <w:abstractNumId w:val="23"/>
-  </w:num>
-  <w:num w:numId="14">
-    <w:abstractNumId w:val="9"/>
-  </w:num>
-  <w:num w:numId="15">
-    <w:abstractNumId w:val="14"/>
-  </w:num>
-  <w:num w:numId="16">
+  <w:num w:numId="17">
     <w:abstractNumId w:val="6"/>
   </w:num>
-  <w:num w:numId="17">
-    <w:abstractNumId w:val="5"/>
-  </w:num>
   <w:num w:numId="18">
-    <w:abstractNumId w:val="19"/>
+    <w:abstractNumId w:val="22"/>
   </w:num>
   <w:num w:numId="19">
-    <w:abstractNumId w:val="15"/>
+    <w:abstractNumId w:val="18"/>
   </w:num>
   <w:num w:numId="20">
     <w:abstractNumId w:val="1"/>
   </w:num>
   <w:num w:numId="21">
-    <w:abstractNumId w:val="16"/>
+    <w:abstractNumId w:val="19"/>
   </w:num>
   <w:num w:numId="22">
-    <w:abstractNumId w:val="20"/>
+    <w:abstractNumId w:val="23"/>
   </w:num>
   <w:num w:numId="23">
     <w:abstractNumId w:val="2"/>
   </w:num>
   <w:num w:numId="24">
-    <w:abstractNumId w:val="12"/>
+    <w:abstractNumId w:val="13"/>
   </w:num>
   <w:num w:numId="25">
-    <w:abstractNumId w:val="21"/>
+    <w:abstractNumId w:val="24"/>
+  </w:num>
+  <w:num w:numId="26">
+    <w:abstractNumId w:val="17"/>
+  </w:num>
+  <w:num w:numId="27">
+    <w:abstractNumId w:val="4"/>
+  </w:num>
+  <w:num w:numId="28">
+    <w:abstractNumId w:val="16"/>
   </w:num>
 </w:numbering>
 </file>
@@ -6108,7 +7809,7 @@
       </w:pPr>
     </w:pPrDefault>
   </w:docDefaults>
-  <w:latentStyles w:defLockedState="0" w:defUIPriority="99" w:defSemiHidden="0" w:defUnhideWhenUsed="0" w:defQFormat="0" w:count="377">
+  <w:latentStyles w:defLockedState="0" w:defUIPriority="99" w:defSemiHidden="0" w:defUnhideWhenUsed="0" w:defQFormat="0" w:count="376">
     <w:lsdException w:name="Normal" w:uiPriority="0" w:qFormat="1"/>
     <w:lsdException w:name="heading 1" w:uiPriority="9" w:qFormat="1"/>
     <w:lsdException w:name="heading 2" w:semiHidden="1" w:uiPriority="9" w:unhideWhenUsed="1" w:qFormat="1"/>
@@ -6214,6 +7915,7 @@
     <w:lsdException w:name="HTML Sample" w:semiHidden="1" w:unhideWhenUsed="1"/>
     <w:lsdException w:name="HTML Typewriter" w:semiHidden="1" w:unhideWhenUsed="1"/>
     <w:lsdException w:name="HTML Variable" w:semiHidden="1" w:unhideWhenUsed="1"/>
+    <w:lsdException w:name="Normal Table" w:semiHidden="1" w:unhideWhenUsed="1"/>
     <w:lsdException w:name="annotation subject" w:semiHidden="1" w:unhideWhenUsed="1"/>
     <w:lsdException w:name="No List" w:semiHidden="1" w:unhideWhenUsed="1"/>
     <w:lsdException w:name="Outline List 1" w:semiHidden="1" w:unhideWhenUsed="1"/>
@@ -6260,8 +7962,10 @@
     <w:lsdException w:name="Table Subtle 2" w:semiHidden="1" w:unhideWhenUsed="1"/>
     <w:lsdException w:name="Table Web 1" w:semiHidden="1" w:unhideWhenUsed="1"/>
     <w:lsdException w:name="Table Web 2" w:semiHidden="1" w:unhideWhenUsed="1"/>
+    <w:lsdException w:name="Table Web 3" w:semiHidden="1" w:unhideWhenUsed="1"/>
     <w:lsdException w:name="Balloon Text" w:semiHidden="1" w:unhideWhenUsed="1"/>
     <w:lsdException w:name="Table Grid" w:uiPriority="39"/>
+    <w:lsdException w:name="Table Theme" w:semiHidden="1" w:unhideWhenUsed="1"/>
     <w:lsdException w:name="Placeholder Text" w:semiHidden="1"/>
     <w:lsdException w:name="No Spacing" w:uiPriority="1" w:qFormat="1"/>
     <w:lsdException w:name="Light Shading" w:uiPriority="60"/>
@@ -6482,7 +8186,6 @@
     <w:lsdException w:name="Hashtag" w:semiHidden="1" w:unhideWhenUsed="1"/>
     <w:lsdException w:name="Unresolved Mention" w:semiHidden="1" w:unhideWhenUsed="1"/>
     <w:lsdException w:name="Smart Link" w:semiHidden="1" w:unhideWhenUsed="1"/>
-    <w:lsdException w:name="Smart Link Error" w:semiHidden="1" w:unhideWhenUsed="1"/>
   </w:latentStyles>
   <w:style w:type="paragraph" w:default="1" w:styleId="Normal">
     <w:name w:val="Normal"/>
@@ -6608,7 +8311,6 @@
   <w:style w:type="character" w:default="1" w:styleId="DefaultParagraphFont">
     <w:name w:val="Default Paragraph Font"/>
     <w:uiPriority w:val="1"/>
-    <w:semiHidden/>
     <w:unhideWhenUsed/>
   </w:style>
   <w:style w:type="table" w:default="1" w:styleId="TableNormal">
@@ -7261,7 +8963,7 @@
 </file>
 
 <file path=customXml/itemProps1.xml><?xml version="1.0" encoding="utf-8"?>
-<ds:datastoreItem xmlns:ds="http://schemas.openxmlformats.org/officeDocument/2006/customXml" ds:itemID="{8F85F911-4676-4952-87D2-B7530B5B594E}">
+<ds:datastoreItem xmlns:ds="http://schemas.openxmlformats.org/officeDocument/2006/customXml" ds:itemID="{BC80D323-BEB7-45EA-8E6C-57F69D6869BF}">
   <ds:schemaRefs>
     <ds:schemaRef ds:uri="http://schemas.openxmlformats.org/officeDocument/2006/bibliography"/>
   </ds:schemaRefs>

</xml_diff>